<commit_message>
Added the vaccinated/unvaccinated scenario, modified the data generation, and added limits to the se/sp to be >0.5
</commit_message>
<xml_diff>
--- a/Report/Bovine TB testing statistics.docx
+++ b/Report/Bovine TB testing statistics.docx
@@ -100,16 +100,8 @@
                   <w:rPr>
                     <w:rFonts w:ascii="Cambria Math" w:hAnsi="Cambria Math"/>
                   </w:rPr>
-                  <m:t>1</m:t>
+                  <m:t>1:3</m:t>
                 </m:r>
-                <w:proofErr w:type="gramStart"/>
-                <m:r>
-                  <w:rPr>
-                    <w:rFonts w:ascii="Cambria Math" w:hAnsi="Cambria Math"/>
-                  </w:rPr>
-                  <m:t>:3</m:t>
-                </m:r>
-                <w:proofErr w:type="gramEnd"/>
               </m:e>
             </m:d>
           </m:sub>
@@ -118,27 +110,43 @@
     </w:p>
     <w:p>
       <w:r>
-        <w:t>-Two populations: A</w:t>
+        <w:t>-Two populations: A,B</w:t>
       </w:r>
-      <w:proofErr w:type="gramStart"/>
-      <w:r>
-        <w:t>,B</w:t>
-      </w:r>
-      <w:proofErr w:type="gramEnd"/>
     </w:p>
     <w:p>
       <w:r>
-        <w:t>-</w:t>
-      </w:r>
-      <w:proofErr w:type="gramStart"/>
-      <w:r>
-        <w:t>Two  vaccine</w:t>
-      </w:r>
-      <w:proofErr w:type="gramEnd"/>
-      <w:r>
-        <w:t xml:space="preserve"> statuses: +,-</w:t>
+        <w:t>-Two  vaccine statuses: +,-</w:t>
       </w:r>
     </w:p>
+    <w:p/>
+    <w:p>
+      <w:pPr>
+        <w:rPr>
+          <w:b/>
+        </w:rPr>
+      </w:pPr>
+      <w:r>
+        <w:rPr>
+          <w:b/>
+        </w:rPr>
+        <w:t xml:space="preserve">Report on the consequences of different design choices of the Bovine TB VIVA trial </w:t>
+      </w:r>
+    </w:p>
+    <w:p/>
+    <w:p>
+      <w:pPr>
+        <w:rPr>
+          <w:b/>
+        </w:rPr>
+      </w:pPr>
+      <w:r>
+        <w:rPr>
+          <w:b/>
+        </w:rPr>
+        <w:t>Introduction</w:t>
+      </w:r>
+    </w:p>
+    <w:p/>
     <w:p/>
     <w:p/>
     <w:p>
@@ -151,13 +159,7 @@
         <w:rPr>
           <w:b/>
         </w:rPr>
-        <w:t xml:space="preserve">Quantities and statistical </w:t>
-      </w:r>
-      <w:r>
-        <w:rPr>
-          <w:b/>
-        </w:rPr>
-        <w:t>parameters involved:</w:t>
+        <w:t xml:space="preserve">Data generated from the trial, </w:t>
       </w:r>
     </w:p>
     <w:p/>
@@ -252,14 +254,7 @@
                   <w:rPr>
                     <w:rFonts w:ascii="Cambria Math" w:hAnsi="Cambria Math"/>
                   </w:rPr>
-                  <m:t>1</m:t>
-                </m:r>
-                <w:proofErr w:type="gramStart"/>
-                <m:r>
-                  <w:rPr>
-                    <w:rFonts w:ascii="Cambria Math" w:hAnsi="Cambria Math"/>
-                  </w:rPr>
-                  <m:t>:3,j</m:t>
+                  <m:t>1:3,j</m:t>
                 </m:r>
                 <m:r>
                   <w:rPr>
@@ -267,7 +262,6 @@
                   </w:rPr>
                   <m:t>∈</m:t>
                 </m:r>
-                <w:proofErr w:type="gramEnd"/>
                 <m:r>
                   <w:rPr>
                     <w:rFonts w:ascii="Cambria Math" w:hAnsi="Cambria Math"/>
@@ -375,14 +369,7 @@
                   <w:rPr>
                     <w:rFonts w:ascii="Cambria Math" w:hAnsi="Cambria Math"/>
                   </w:rPr>
-                  <m:t>1</m:t>
-                </m:r>
-                <w:proofErr w:type="gramStart"/>
-                <m:r>
-                  <w:rPr>
-                    <w:rFonts w:ascii="Cambria Math" w:hAnsi="Cambria Math"/>
-                  </w:rPr>
-                  <m:t>:3,j</m:t>
+                  <m:t>1:3,j</m:t>
                 </m:r>
                 <m:r>
                   <w:rPr>
@@ -390,7 +377,6 @@
                   </w:rPr>
                   <m:t>∈</m:t>
                 </m:r>
-                <w:proofErr w:type="gramEnd"/>
                 <m:r>
                   <w:rPr>
                     <w:rFonts w:ascii="Cambria Math" w:hAnsi="Cambria Math"/>
@@ -464,7 +450,6 @@
             </m:d>
           </m:e>
           <m:sub>
-            <w:proofErr w:type="gramStart"/>
             <m:r>
               <w:rPr>
                 <w:rFonts w:ascii="Cambria Math" w:hAnsi="Cambria Math"/>
@@ -481,14 +466,7 @@
               <w:rPr>
                 <w:rFonts w:ascii="Cambria Math" w:hAnsi="Cambria Math"/>
               </w:rPr>
-              <m:t>(</m:t>
-            </m:r>
-            <w:proofErr w:type="gramEnd"/>
-            <m:r>
-              <w:rPr>
-                <w:rFonts w:ascii="Cambria Math" w:hAnsi="Cambria Math"/>
-              </w:rPr>
-              <m:t>A,B)</m:t>
+              <m:t>(A,B)</m:t>
             </m:r>
           </m:sub>
         </m:sSub>
@@ -543,10 +521,7 @@
     <w:p/>
     <w:p>
       <w:r>
-        <w:t xml:space="preserve">-Number of animals tested positive in each </w:t>
-      </w:r>
-      <w:r>
-        <w:t xml:space="preserve">subpopulation for each test </w:t>
+        <w:t xml:space="preserve">-Number of animals tested positive in each subpopulation for each test </w:t>
       </w:r>
       <m:oMath>
         <m:sSubSup>
@@ -571,16 +546,8 @@
               <w:rPr>
                 <w:rFonts w:ascii="Cambria Math" w:hAnsi="Cambria Math"/>
               </w:rPr>
-              <m:t>i</m:t>
+              <m:t>i,pop,j</m:t>
             </m:r>
-            <w:proofErr w:type="gramStart"/>
-            <m:r>
-              <w:rPr>
-                <w:rFonts w:ascii="Cambria Math" w:hAnsi="Cambria Math"/>
-              </w:rPr>
-              <m:t>,pop,j</m:t>
-            </m:r>
-            <w:proofErr w:type="gramEnd"/>
           </m:sub>
           <m:sup>
             <m:r>
@@ -624,16 +591,8 @@
               <w:rPr>
                 <w:rFonts w:ascii="Cambria Math" w:hAnsi="Cambria Math"/>
               </w:rPr>
-              <m:t>i</m:t>
+              <m:t>i,pop,j</m:t>
             </m:r>
-            <w:proofErr w:type="gramStart"/>
-            <m:r>
-              <w:rPr>
-                <w:rFonts w:ascii="Cambria Math" w:hAnsi="Cambria Math"/>
-              </w:rPr>
-              <m:t>,pop,j</m:t>
-            </m:r>
-            <w:proofErr w:type="gramEnd"/>
           </m:sub>
           <m:sup>
             <m:r>
@@ -648,29 +607,16 @@
     </w:p>
     <w:p>
       <w:r>
-        <w:t>(</w:t>
-      </w:r>
-      <w:proofErr w:type="gramStart"/>
-      <w:r>
-        <w:t>measured</w:t>
-      </w:r>
-      <w:proofErr w:type="gramEnd"/>
-      <w:r>
-        <w:t>)</w:t>
+        <w:t>(measured)</w:t>
       </w:r>
     </w:p>
     <w:p/>
     <w:p>
       <w:r>
-        <w:t xml:space="preserve">This gives </w:t>
-      </w:r>
-      <w:r>
-        <w:t>3*2*2=12 measured counts, four known sizes, and 3*2+2=8 unknowns. This should be an identifiable problem.</w:t>
-      </w:r>
-      <w:r>
-        <w:t xml:space="preserve"> </w:t>
+        <w:t xml:space="preserve">This gives 3*2*2=12 measured counts, four known sizes, and 3*2+2=8 unknowns. This should be an identifiable problem. </w:t>
       </w:r>
     </w:p>
+    <w:p/>
     <w:p/>
     <w:p/>
     <w:p>
@@ -683,9 +629,10 @@
         <w:rPr>
           <w:b/>
         </w:rPr>
-        <w:t>Equations needed</w:t>
+        <w:t xml:space="preserve">Formal statistical description of the analysis </w:t>
       </w:r>
     </w:p>
+    <w:p/>
     <w:p>
       <w:pPr>
         <w:rPr>
@@ -728,15 +675,7 @@
         </m:r>
       </m:oMath>
       <w:r>
-        <w:t xml:space="preserve">) etcetera. Using this notation, we can write out the probability for a </w:t>
-      </w:r>
-      <w:proofErr w:type="spellStart"/>
-      <w:r>
-        <w:t>comined</w:t>
-      </w:r>
-      <w:proofErr w:type="spellEnd"/>
-      <w:r>
-        <w:t xml:space="preserve"> test result given population, vaccination status, and infection status, as:</w:t>
+        <w:t>) etcetera. Using this notation, we can write out the probability for a comined test result given population, vaccination status, and infection status, as:</w:t>
       </w:r>
     </w:p>
     <w:p/>
@@ -773,13 +712,7 @@
             <w:rPr>
               <w:rFonts w:ascii="Cambria Math" w:hAnsi="Cambria Math"/>
             </w:rPr>
-            <m:t>positive,j,pop</m:t>
-          </m:r>
-          <m:r>
-            <w:rPr>
-              <w:rFonts w:ascii="Cambria Math" w:hAnsi="Cambria Math"/>
-            </w:rPr>
-            <m:t>)</m:t>
+            <m:t>j,pop)</m:t>
           </m:r>
           <m:r>
             <w:rPr>
@@ -1060,7 +993,7 @@
             <w:rPr>
               <w:rFonts w:ascii="Cambria Math" w:hAnsi="Cambria Math"/>
             </w:rPr>
-            <m:t>positive,j,pop)</m:t>
+            <m:t>j,pop)</m:t>
           </m:r>
           <m:r>
             <w:rPr>
@@ -1461,16 +1394,8 @@
       </w:r>
     </w:p>
     <w:p>
-      <w:proofErr w:type="gramStart"/>
       <w:r>
-        <w:t>that</w:t>
-      </w:r>
-      <w:proofErr w:type="gramEnd"/>
-      <w:r>
-        <w:t xml:space="preserve"> </w:t>
-      </w:r>
-      <w:r>
-        <w:t>:</w:t>
+        <w:t>that :</w:t>
       </w:r>
     </w:p>
     <w:p/>
@@ -1503,13 +1428,7 @@
                 <w:rPr>
                   <w:rFonts w:ascii="Cambria Math" w:hAnsi="Cambria Math"/>
                 </w:rPr>
-                <m:t>+</m:t>
-              </m:r>
-              <m:r>
-                <w:rPr>
-                  <w:rFonts w:ascii="Cambria Math" w:hAnsi="Cambria Math"/>
-                </w:rPr>
-                <m:t>+-</m:t>
+                <m:t>++-</m:t>
               </m:r>
             </m:e>
           </m:d>
@@ -1517,7 +1436,7 @@
             <w:rPr>
               <w:rFonts w:ascii="Cambria Math" w:hAnsi="Cambria Math"/>
             </w:rPr>
-            <m:t>positive,j,pop)</m:t>
+            <m:t>j,pop)</m:t>
           </m:r>
           <m:r>
             <w:rPr>
@@ -2018,7 +1937,6 @@
         <w:rPr>
           <w:lang w:val="sv-SE"/>
         </w:rPr>
-        <w:lastRenderedPageBreak/>
         <w:t>and</w:t>
       </w:r>
     </w:p>
@@ -2066,7 +1984,7 @@
             <w:rPr>
               <w:rFonts w:ascii="Cambria Math" w:hAnsi="Cambria Math"/>
             </w:rPr>
-            <m:t>positive,j,pop)</m:t>
+            <m:t>j,pop)</m:t>
           </m:r>
           <m:r>
             <w:rPr>
@@ -2538,9 +2456,1340 @@
         </m:oMath>
       </m:oMathPara>
     </w:p>
+    <w:p/>
     <w:p>
       <w:bookmarkStart w:id="0" w:name="_GoBack"/>
       <w:bookmarkEnd w:id="0"/>
+    </w:p>
+    <w:p>
+      <w:pPr>
+        <w:rPr>
+          <w:b/>
+        </w:rPr>
+      </w:pPr>
+      <w:r>
+        <w:rPr>
+          <w:b/>
+        </w:rPr>
+        <w:t>Considerations of identifiability</w:t>
+      </w:r>
+    </w:p>
+    <w:p/>
+    <w:p>
+      <w:r>
+        <w:t>If we assume that specificity of the standard test for vaccinated animals is 0.5, i.e completely unable to distinguish between negative and vaccinated animals, and you allow the sensitivity and specificity to range between 0 and 1,  there is a degenerate solution for the above equations where the sensitivity of both the standard and the Viva test is zero, and they always show negative results for positive animals.  A solution to this is to require that Sensitivity and Specificity both are above 0.5 (as otherwise flipping the sign would result in a better test) [though is this really the case?? Not sure when combining both Se and Sp…]</w:t>
+      </w:r>
+    </w:p>
+    <w:p/>
+    <w:p>
+      <w:pPr>
+        <w:rPr>
+          <w:b/>
+        </w:rPr>
+      </w:pPr>
+      <w:r>
+        <w:rPr>
+          <w:b/>
+        </w:rPr>
+        <w:t>Results</w:t>
+      </w:r>
+    </w:p>
+    <w:p>
+      <w:pPr>
+        <w:rPr>
+          <w:b/>
+        </w:rPr>
+      </w:pPr>
+    </w:p>
+    <w:p>
+      <w:r>
+        <w:t>We generated data assuming that the trial was run on  four groups of  5000 individuals each: vaccinated and unvaccinated cattle , from either a high prevalence (modelled as a prevalence of 5%), or a low prevalence (modelled as 2%) population. During a sample run of this scenario, under the assumption that the true sensitivity of the VIVA test  was 99.9%, the 95% posterior credible interval for the VIVA test specificity was borderline successful  in proving that it was higher than the critical threshold value of 99.4%.</w:t>
+      </w:r>
+    </w:p>
+    <w:p/>
+    <w:tbl>
+      <w:tblPr>
+        <w:tblStyle w:val="MediumList2"/>
+        <w:tblW w:w="0" w:type="auto"/>
+        <w:tblLook w:val="04A0" w:firstRow="1" w:lastRow="0" w:firstColumn="1" w:lastColumn="0" w:noHBand="0" w:noVBand="1"/>
+      </w:tblPr>
+      <w:tblGrid>
+        <w:gridCol w:w="2460"/>
+        <w:gridCol w:w="885"/>
+        <w:gridCol w:w="885"/>
+        <w:gridCol w:w="1275"/>
+      </w:tblGrid>
+      <w:tr>
+        <w:trPr>
+          <w:cnfStyle w:val="100000000000" w:firstRow="1" w:lastRow="0" w:firstColumn="0" w:lastColumn="0" w:oddVBand="0" w:evenVBand="0" w:oddHBand="0" w:evenHBand="0" w:firstRowFirstColumn="0" w:firstRowLastColumn="0" w:lastRowFirstColumn="0" w:lastRowLastColumn="0"/>
+          <w:divId w:val="1690183995"/>
+        </w:trPr>
+        <w:tc>
+          <w:tcPr>
+            <w:cnfStyle w:val="001000000100" w:firstRow="0" w:lastRow="0" w:firstColumn="1" w:lastColumn="0" w:oddVBand="0" w:evenVBand="0" w:oddHBand="0" w:evenHBand="0" w:firstRowFirstColumn="1" w:firstRowLastColumn="0" w:lastRowFirstColumn="0" w:lastRowLastColumn="0"/>
+            <w:tcW w:w="0" w:type="auto"/>
+            <w:hideMark/>
+          </w:tcPr>
+          <w:p>
+            <w:pPr>
+              <w:jc w:val="center"/>
+              <w:rPr>
+                <w:rFonts w:ascii="Times" w:eastAsia="Times New Roman" w:hAnsi="Times" w:cs="Times New Roman"/>
+                <w:b/>
+                <w:bCs/>
+              </w:rPr>
+            </w:pPr>
+          </w:p>
+        </w:tc>
+        <w:tc>
+          <w:tcPr>
+            <w:tcW w:w="0" w:type="auto"/>
+            <w:tcBorders>
+              <w:bottom w:val="single" w:sz="24" w:space="0" w:color="auto"/>
+            </w:tcBorders>
+            <w:hideMark/>
+          </w:tcPr>
+          <w:p>
+            <w:pPr>
+              <w:jc w:val="center"/>
+              <w:cnfStyle w:val="100000000000" w:firstRow="1" w:lastRow="0" w:firstColumn="0" w:lastColumn="0" w:oddVBand="0" w:evenVBand="0" w:oddHBand="0" w:evenHBand="0" w:firstRowFirstColumn="0" w:firstRowLastColumn="0" w:lastRowFirstColumn="0" w:lastRowLastColumn="0"/>
+              <w:rPr>
+                <w:rFonts w:ascii="Times" w:eastAsia="Times New Roman" w:hAnsi="Times" w:cs="Times New Roman"/>
+                <w:b/>
+                <w:bCs/>
+              </w:rPr>
+            </w:pPr>
+            <w:r>
+              <w:rPr>
+                <w:rFonts w:eastAsia="Times New Roman" w:cs="Times New Roman"/>
+                <w:b/>
+                <w:bCs/>
+              </w:rPr>
+              <w:t xml:space="preserve">lower </w:t>
+            </w:r>
+          </w:p>
+        </w:tc>
+        <w:tc>
+          <w:tcPr>
+            <w:tcW w:w="0" w:type="auto"/>
+            <w:tcBorders>
+              <w:bottom w:val="single" w:sz="24" w:space="0" w:color="auto"/>
+            </w:tcBorders>
+            <w:hideMark/>
+          </w:tcPr>
+          <w:p>
+            <w:pPr>
+              <w:jc w:val="center"/>
+              <w:cnfStyle w:val="100000000000" w:firstRow="1" w:lastRow="0" w:firstColumn="0" w:lastColumn="0" w:oddVBand="0" w:evenVBand="0" w:oddHBand="0" w:evenHBand="0" w:firstRowFirstColumn="0" w:firstRowLastColumn="0" w:lastRowFirstColumn="0" w:lastRowLastColumn="0"/>
+              <w:rPr>
+                <w:rFonts w:ascii="Times" w:eastAsia="Times New Roman" w:hAnsi="Times" w:cs="Times New Roman"/>
+                <w:b/>
+                <w:bCs/>
+              </w:rPr>
+            </w:pPr>
+            <w:r>
+              <w:rPr>
+                <w:rFonts w:eastAsia="Times New Roman" w:cs="Times New Roman"/>
+                <w:b/>
+                <w:bCs/>
+              </w:rPr>
+              <w:t xml:space="preserve">upper </w:t>
+            </w:r>
+          </w:p>
+        </w:tc>
+        <w:tc>
+          <w:tcPr>
+            <w:tcW w:w="0" w:type="auto"/>
+            <w:tcBorders>
+              <w:bottom w:val="single" w:sz="24" w:space="0" w:color="auto"/>
+            </w:tcBorders>
+            <w:hideMark/>
+          </w:tcPr>
+          <w:p>
+            <w:pPr>
+              <w:jc w:val="center"/>
+              <w:cnfStyle w:val="100000000000" w:firstRow="1" w:lastRow="0" w:firstColumn="0" w:lastColumn="0" w:oddVBand="0" w:evenVBand="0" w:oddHBand="0" w:evenHBand="0" w:firstRowFirstColumn="0" w:firstRowLastColumn="0" w:lastRowFirstColumn="0" w:lastRowLastColumn="0"/>
+              <w:rPr>
+                <w:rFonts w:ascii="Times" w:eastAsia="Times New Roman" w:hAnsi="Times" w:cs="Times New Roman"/>
+                <w:b/>
+                <w:bCs/>
+              </w:rPr>
+            </w:pPr>
+            <w:r>
+              <w:rPr>
+                <w:rFonts w:eastAsia="Times New Roman" w:cs="Times New Roman"/>
+                <w:b/>
+                <w:bCs/>
+              </w:rPr>
+              <w:t xml:space="preserve">True.value </w:t>
+            </w:r>
+          </w:p>
+        </w:tc>
+      </w:tr>
+      <w:tr>
+        <w:trPr>
+          <w:cnfStyle w:val="000000100000" w:firstRow="0" w:lastRow="0" w:firstColumn="0" w:lastColumn="0" w:oddVBand="0" w:evenVBand="0" w:oddHBand="1" w:evenHBand="0" w:firstRowFirstColumn="0" w:firstRowLastColumn="0" w:lastRowFirstColumn="0" w:lastRowLastColumn="0"/>
+          <w:divId w:val="1690183995"/>
+        </w:trPr>
+        <w:tc>
+          <w:tcPr>
+            <w:cnfStyle w:val="001000000000" w:firstRow="0" w:lastRow="0" w:firstColumn="1" w:lastColumn="0" w:oddVBand="0" w:evenVBand="0" w:oddHBand="0" w:evenHBand="0" w:firstRowFirstColumn="0" w:firstRowLastColumn="0" w:lastRowFirstColumn="0" w:lastRowLastColumn="0"/>
+            <w:tcW w:w="0" w:type="auto"/>
+            <w:tcBorders>
+              <w:right w:val="single" w:sz="6" w:space="0" w:color="auto"/>
+            </w:tcBorders>
+            <w:hideMark/>
+          </w:tcPr>
+          <w:p>
+            <w:pPr>
+              <w:jc w:val="right"/>
+              <w:rPr>
+                <w:rFonts w:ascii="Times" w:eastAsia="Times New Roman" w:hAnsi="Times" w:cs="Times New Roman"/>
+              </w:rPr>
+            </w:pPr>
+            <w:r>
+              <w:rPr>
+                <w:rFonts w:eastAsia="Times New Roman" w:cs="Times New Roman"/>
+              </w:rPr>
+              <w:t xml:space="preserve">High prevalence pop </w:t>
+            </w:r>
+          </w:p>
+        </w:tc>
+        <w:tc>
+          <w:tcPr>
+            <w:tcW w:w="0" w:type="auto"/>
+            <w:tcBorders>
+              <w:top w:val="single" w:sz="24" w:space="0" w:color="auto"/>
+              <w:left w:val="single" w:sz="6" w:space="0" w:color="auto"/>
+              <w:bottom w:val="dashSmallGap" w:sz="4" w:space="0" w:color="auto"/>
+              <w:right w:val="nil"/>
+            </w:tcBorders>
+            <w:shd w:val="clear" w:color="auto" w:fill="auto"/>
+            <w:hideMark/>
+          </w:tcPr>
+          <w:p>
+            <w:pPr>
+              <w:jc w:val="right"/>
+              <w:cnfStyle w:val="000000100000" w:firstRow="0" w:lastRow="0" w:firstColumn="0" w:lastColumn="0" w:oddVBand="0" w:evenVBand="0" w:oddHBand="1" w:evenHBand="0" w:firstRowFirstColumn="0" w:firstRowLastColumn="0" w:lastRowFirstColumn="0" w:lastRowLastColumn="0"/>
+              <w:rPr>
+                <w:rFonts w:ascii="Times" w:eastAsia="Times New Roman" w:hAnsi="Times" w:cs="Times New Roman"/>
+              </w:rPr>
+            </w:pPr>
+            <w:r>
+              <w:rPr>
+                <w:rFonts w:eastAsia="Times New Roman" w:cs="Times New Roman"/>
+              </w:rPr>
+              <w:t xml:space="preserve">0.0418 </w:t>
+            </w:r>
+          </w:p>
+        </w:tc>
+        <w:tc>
+          <w:tcPr>
+            <w:tcW w:w="0" w:type="auto"/>
+            <w:tcBorders>
+              <w:top w:val="single" w:sz="24" w:space="0" w:color="auto"/>
+              <w:left w:val="nil"/>
+              <w:bottom w:val="dashSmallGap" w:sz="4" w:space="0" w:color="auto"/>
+              <w:right w:val="nil"/>
+            </w:tcBorders>
+            <w:shd w:val="clear" w:color="auto" w:fill="auto"/>
+            <w:hideMark/>
+          </w:tcPr>
+          <w:p>
+            <w:pPr>
+              <w:jc w:val="right"/>
+              <w:cnfStyle w:val="000000100000" w:firstRow="0" w:lastRow="0" w:firstColumn="0" w:lastColumn="0" w:oddVBand="0" w:evenVBand="0" w:oddHBand="1" w:evenHBand="0" w:firstRowFirstColumn="0" w:firstRowLastColumn="0" w:lastRowFirstColumn="0" w:lastRowLastColumn="0"/>
+              <w:rPr>
+                <w:rFonts w:ascii="Times" w:eastAsia="Times New Roman" w:hAnsi="Times" w:cs="Times New Roman"/>
+              </w:rPr>
+            </w:pPr>
+            <w:r>
+              <w:rPr>
+                <w:rFonts w:eastAsia="Times New Roman" w:cs="Times New Roman"/>
+              </w:rPr>
+              <w:t xml:space="preserve">0.0629 </w:t>
+            </w:r>
+          </w:p>
+        </w:tc>
+        <w:tc>
+          <w:tcPr>
+            <w:tcW w:w="0" w:type="auto"/>
+            <w:tcBorders>
+              <w:top w:val="single" w:sz="24" w:space="0" w:color="auto"/>
+              <w:left w:val="nil"/>
+              <w:bottom w:val="dashSmallGap" w:sz="4" w:space="0" w:color="auto"/>
+              <w:right w:val="nil"/>
+            </w:tcBorders>
+            <w:shd w:val="clear" w:color="auto" w:fill="auto"/>
+            <w:hideMark/>
+          </w:tcPr>
+          <w:p>
+            <w:pPr>
+              <w:jc w:val="right"/>
+              <w:cnfStyle w:val="000000100000" w:firstRow="0" w:lastRow="0" w:firstColumn="0" w:lastColumn="0" w:oddVBand="0" w:evenVBand="0" w:oddHBand="1" w:evenHBand="0" w:firstRowFirstColumn="0" w:firstRowLastColumn="0" w:lastRowFirstColumn="0" w:lastRowLastColumn="0"/>
+              <w:rPr>
+                <w:rFonts w:ascii="Times" w:eastAsia="Times New Roman" w:hAnsi="Times" w:cs="Times New Roman"/>
+              </w:rPr>
+            </w:pPr>
+            <w:r>
+              <w:rPr>
+                <w:rFonts w:eastAsia="Times New Roman" w:cs="Times New Roman"/>
+              </w:rPr>
+              <w:t xml:space="preserve">0.0500 </w:t>
+            </w:r>
+          </w:p>
+        </w:tc>
+      </w:tr>
+      <w:tr>
+        <w:trPr>
+          <w:divId w:val="1690183995"/>
+        </w:trPr>
+        <w:tc>
+          <w:tcPr>
+            <w:cnfStyle w:val="001000000000" w:firstRow="0" w:lastRow="0" w:firstColumn="1" w:lastColumn="0" w:oddVBand="0" w:evenVBand="0" w:oddHBand="0" w:evenHBand="0" w:firstRowFirstColumn="0" w:firstRowLastColumn="0" w:lastRowFirstColumn="0" w:lastRowLastColumn="0"/>
+            <w:tcW w:w="0" w:type="auto"/>
+            <w:tcBorders>
+              <w:right w:val="single" w:sz="6" w:space="0" w:color="auto"/>
+            </w:tcBorders>
+            <w:hideMark/>
+          </w:tcPr>
+          <w:p>
+            <w:pPr>
+              <w:jc w:val="right"/>
+              <w:rPr>
+                <w:rFonts w:ascii="Times" w:eastAsia="Times New Roman" w:hAnsi="Times" w:cs="Times New Roman"/>
+              </w:rPr>
+            </w:pPr>
+            <w:r>
+              <w:rPr>
+                <w:rFonts w:eastAsia="Times New Roman" w:cs="Times New Roman"/>
+              </w:rPr>
+              <w:t xml:space="preserve">Low prevalence pop </w:t>
+            </w:r>
+          </w:p>
+        </w:tc>
+        <w:tc>
+          <w:tcPr>
+            <w:tcW w:w="0" w:type="auto"/>
+            <w:tcBorders>
+              <w:top w:val="dashSmallGap" w:sz="4" w:space="0" w:color="auto"/>
+              <w:left w:val="single" w:sz="6" w:space="0" w:color="auto"/>
+              <w:bottom w:val="dashSmallGap" w:sz="4" w:space="0" w:color="auto"/>
+              <w:right w:val="nil"/>
+            </w:tcBorders>
+            <w:shd w:val="clear" w:color="auto" w:fill="auto"/>
+            <w:hideMark/>
+          </w:tcPr>
+          <w:p>
+            <w:pPr>
+              <w:jc w:val="right"/>
+              <w:cnfStyle w:val="000000000000" w:firstRow="0" w:lastRow="0" w:firstColumn="0" w:lastColumn="0" w:oddVBand="0" w:evenVBand="0" w:oddHBand="0" w:evenHBand="0" w:firstRowFirstColumn="0" w:firstRowLastColumn="0" w:lastRowFirstColumn="0" w:lastRowLastColumn="0"/>
+              <w:rPr>
+                <w:rFonts w:ascii="Times" w:eastAsia="Times New Roman" w:hAnsi="Times" w:cs="Times New Roman"/>
+              </w:rPr>
+            </w:pPr>
+            <w:r>
+              <w:rPr>
+                <w:rFonts w:eastAsia="Times New Roman" w:cs="Times New Roman"/>
+              </w:rPr>
+              <w:t xml:space="preserve">0.0134 </w:t>
+            </w:r>
+          </w:p>
+        </w:tc>
+        <w:tc>
+          <w:tcPr>
+            <w:tcW w:w="0" w:type="auto"/>
+            <w:tcBorders>
+              <w:top w:val="dashSmallGap" w:sz="4" w:space="0" w:color="auto"/>
+              <w:left w:val="nil"/>
+              <w:bottom w:val="dashSmallGap" w:sz="4" w:space="0" w:color="auto"/>
+              <w:right w:val="nil"/>
+            </w:tcBorders>
+            <w:shd w:val="clear" w:color="auto" w:fill="auto"/>
+            <w:hideMark/>
+          </w:tcPr>
+          <w:p>
+            <w:pPr>
+              <w:jc w:val="right"/>
+              <w:cnfStyle w:val="000000000000" w:firstRow="0" w:lastRow="0" w:firstColumn="0" w:lastColumn="0" w:oddVBand="0" w:evenVBand="0" w:oddHBand="0" w:evenHBand="0" w:firstRowFirstColumn="0" w:firstRowLastColumn="0" w:lastRowFirstColumn="0" w:lastRowLastColumn="0"/>
+              <w:rPr>
+                <w:rFonts w:ascii="Times" w:eastAsia="Times New Roman" w:hAnsi="Times" w:cs="Times New Roman"/>
+              </w:rPr>
+            </w:pPr>
+            <w:r>
+              <w:rPr>
+                <w:rFonts w:eastAsia="Times New Roman" w:cs="Times New Roman"/>
+              </w:rPr>
+              <w:t xml:space="preserve">0.0247 </w:t>
+            </w:r>
+          </w:p>
+        </w:tc>
+        <w:tc>
+          <w:tcPr>
+            <w:tcW w:w="0" w:type="auto"/>
+            <w:tcBorders>
+              <w:top w:val="dashSmallGap" w:sz="4" w:space="0" w:color="auto"/>
+              <w:left w:val="nil"/>
+              <w:bottom w:val="dashSmallGap" w:sz="4" w:space="0" w:color="auto"/>
+              <w:right w:val="nil"/>
+            </w:tcBorders>
+            <w:shd w:val="clear" w:color="auto" w:fill="auto"/>
+            <w:hideMark/>
+          </w:tcPr>
+          <w:p>
+            <w:pPr>
+              <w:jc w:val="right"/>
+              <w:cnfStyle w:val="000000000000" w:firstRow="0" w:lastRow="0" w:firstColumn="0" w:lastColumn="0" w:oddVBand="0" w:evenVBand="0" w:oddHBand="0" w:evenHBand="0" w:firstRowFirstColumn="0" w:firstRowLastColumn="0" w:lastRowFirstColumn="0" w:lastRowLastColumn="0"/>
+              <w:rPr>
+                <w:rFonts w:ascii="Times" w:eastAsia="Times New Roman" w:hAnsi="Times" w:cs="Times New Roman"/>
+              </w:rPr>
+            </w:pPr>
+            <w:r>
+              <w:rPr>
+                <w:rFonts w:eastAsia="Times New Roman" w:cs="Times New Roman"/>
+              </w:rPr>
+              <w:t xml:space="preserve">0.0200 </w:t>
+            </w:r>
+          </w:p>
+        </w:tc>
+      </w:tr>
+      <w:tr>
+        <w:trPr>
+          <w:cnfStyle w:val="000000100000" w:firstRow="0" w:lastRow="0" w:firstColumn="0" w:lastColumn="0" w:oddVBand="0" w:evenVBand="0" w:oddHBand="1" w:evenHBand="0" w:firstRowFirstColumn="0" w:firstRowLastColumn="0" w:lastRowFirstColumn="0" w:lastRowLastColumn="0"/>
+          <w:divId w:val="1690183995"/>
+        </w:trPr>
+        <w:tc>
+          <w:tcPr>
+            <w:cnfStyle w:val="001000000000" w:firstRow="0" w:lastRow="0" w:firstColumn="1" w:lastColumn="0" w:oddVBand="0" w:evenVBand="0" w:oddHBand="0" w:evenHBand="0" w:firstRowFirstColumn="0" w:firstRowLastColumn="0" w:lastRowFirstColumn="0" w:lastRowLastColumn="0"/>
+            <w:tcW w:w="0" w:type="auto"/>
+            <w:tcBorders>
+              <w:right w:val="single" w:sz="6" w:space="0" w:color="auto"/>
+            </w:tcBorders>
+            <w:hideMark/>
+          </w:tcPr>
+          <w:p>
+            <w:pPr>
+              <w:jc w:val="right"/>
+              <w:rPr>
+                <w:rFonts w:ascii="Times" w:eastAsia="Times New Roman" w:hAnsi="Times" w:cs="Times New Roman"/>
+              </w:rPr>
+            </w:pPr>
+            <w:r>
+              <w:rPr>
+                <w:rFonts w:eastAsia="Times New Roman" w:cs="Times New Roman"/>
+              </w:rPr>
+              <w:t xml:space="preserve">SeStd vaccine pop </w:t>
+            </w:r>
+          </w:p>
+        </w:tc>
+        <w:tc>
+          <w:tcPr>
+            <w:tcW w:w="0" w:type="auto"/>
+            <w:tcBorders>
+              <w:top w:val="dashSmallGap" w:sz="4" w:space="0" w:color="auto"/>
+              <w:left w:val="single" w:sz="6" w:space="0" w:color="auto"/>
+              <w:bottom w:val="dashSmallGap" w:sz="4" w:space="0" w:color="auto"/>
+              <w:right w:val="nil"/>
+            </w:tcBorders>
+            <w:shd w:val="clear" w:color="auto" w:fill="auto"/>
+            <w:hideMark/>
+          </w:tcPr>
+          <w:p>
+            <w:pPr>
+              <w:jc w:val="right"/>
+              <w:cnfStyle w:val="000000100000" w:firstRow="0" w:lastRow="0" w:firstColumn="0" w:lastColumn="0" w:oddVBand="0" w:evenVBand="0" w:oddHBand="1" w:evenHBand="0" w:firstRowFirstColumn="0" w:firstRowLastColumn="0" w:lastRowFirstColumn="0" w:lastRowLastColumn="0"/>
+              <w:rPr>
+                <w:rFonts w:ascii="Times" w:eastAsia="Times New Roman" w:hAnsi="Times" w:cs="Times New Roman"/>
+              </w:rPr>
+            </w:pPr>
+            <w:r>
+              <w:rPr>
+                <w:rFonts w:eastAsia="Times New Roman" w:cs="Times New Roman"/>
+              </w:rPr>
+              <w:t xml:space="preserve">0.6738 </w:t>
+            </w:r>
+          </w:p>
+        </w:tc>
+        <w:tc>
+          <w:tcPr>
+            <w:tcW w:w="0" w:type="auto"/>
+            <w:tcBorders>
+              <w:top w:val="dashSmallGap" w:sz="4" w:space="0" w:color="auto"/>
+              <w:left w:val="nil"/>
+              <w:bottom w:val="dashSmallGap" w:sz="4" w:space="0" w:color="auto"/>
+              <w:right w:val="nil"/>
+            </w:tcBorders>
+            <w:shd w:val="clear" w:color="auto" w:fill="auto"/>
+            <w:hideMark/>
+          </w:tcPr>
+          <w:p>
+            <w:pPr>
+              <w:jc w:val="right"/>
+              <w:cnfStyle w:val="000000100000" w:firstRow="0" w:lastRow="0" w:firstColumn="0" w:lastColumn="0" w:oddVBand="0" w:evenVBand="0" w:oddHBand="1" w:evenHBand="0" w:firstRowFirstColumn="0" w:firstRowLastColumn="0" w:lastRowFirstColumn="0" w:lastRowLastColumn="0"/>
+              <w:rPr>
+                <w:rFonts w:ascii="Times" w:eastAsia="Times New Roman" w:hAnsi="Times" w:cs="Times New Roman"/>
+              </w:rPr>
+            </w:pPr>
+            <w:r>
+              <w:rPr>
+                <w:rFonts w:eastAsia="Times New Roman" w:cs="Times New Roman"/>
+              </w:rPr>
+              <w:t xml:space="preserve">0.8264 </w:t>
+            </w:r>
+          </w:p>
+        </w:tc>
+        <w:tc>
+          <w:tcPr>
+            <w:tcW w:w="0" w:type="auto"/>
+            <w:tcBorders>
+              <w:top w:val="dashSmallGap" w:sz="4" w:space="0" w:color="auto"/>
+              <w:left w:val="nil"/>
+              <w:bottom w:val="dashSmallGap" w:sz="4" w:space="0" w:color="auto"/>
+              <w:right w:val="nil"/>
+            </w:tcBorders>
+            <w:shd w:val="clear" w:color="auto" w:fill="auto"/>
+            <w:hideMark/>
+          </w:tcPr>
+          <w:p>
+            <w:pPr>
+              <w:jc w:val="right"/>
+              <w:cnfStyle w:val="000000100000" w:firstRow="0" w:lastRow="0" w:firstColumn="0" w:lastColumn="0" w:oddVBand="0" w:evenVBand="0" w:oddHBand="1" w:evenHBand="0" w:firstRowFirstColumn="0" w:firstRowLastColumn="0" w:lastRowFirstColumn="0" w:lastRowLastColumn="0"/>
+              <w:rPr>
+                <w:rFonts w:ascii="Times" w:eastAsia="Times New Roman" w:hAnsi="Times" w:cs="Times New Roman"/>
+              </w:rPr>
+            </w:pPr>
+            <w:r>
+              <w:rPr>
+                <w:rFonts w:eastAsia="Times New Roman" w:cs="Times New Roman"/>
+              </w:rPr>
+              <w:t xml:space="preserve">0.7000 </w:t>
+            </w:r>
+          </w:p>
+        </w:tc>
+      </w:tr>
+      <w:tr>
+        <w:trPr>
+          <w:divId w:val="1690183995"/>
+        </w:trPr>
+        <w:tc>
+          <w:tcPr>
+            <w:cnfStyle w:val="001000000000" w:firstRow="0" w:lastRow="0" w:firstColumn="1" w:lastColumn="0" w:oddVBand="0" w:evenVBand="0" w:oddHBand="0" w:evenHBand="0" w:firstRowFirstColumn="0" w:firstRowLastColumn="0" w:lastRowFirstColumn="0" w:lastRowLastColumn="0"/>
+            <w:tcW w:w="0" w:type="auto"/>
+            <w:tcBorders>
+              <w:right w:val="single" w:sz="6" w:space="0" w:color="auto"/>
+            </w:tcBorders>
+            <w:hideMark/>
+          </w:tcPr>
+          <w:p>
+            <w:pPr>
+              <w:jc w:val="right"/>
+              <w:rPr>
+                <w:rFonts w:ascii="Times" w:eastAsia="Times New Roman" w:hAnsi="Times" w:cs="Times New Roman"/>
+              </w:rPr>
+            </w:pPr>
+            <w:r>
+              <w:rPr>
+                <w:rFonts w:eastAsia="Times New Roman" w:cs="Times New Roman"/>
+              </w:rPr>
+              <w:t xml:space="preserve">SeStd nonvaccine pop </w:t>
+            </w:r>
+          </w:p>
+        </w:tc>
+        <w:tc>
+          <w:tcPr>
+            <w:tcW w:w="0" w:type="auto"/>
+            <w:tcBorders>
+              <w:top w:val="dashSmallGap" w:sz="4" w:space="0" w:color="auto"/>
+              <w:left w:val="single" w:sz="6" w:space="0" w:color="auto"/>
+              <w:bottom w:val="dashSmallGap" w:sz="4" w:space="0" w:color="auto"/>
+              <w:right w:val="nil"/>
+            </w:tcBorders>
+            <w:shd w:val="clear" w:color="auto" w:fill="auto"/>
+            <w:hideMark/>
+          </w:tcPr>
+          <w:p>
+            <w:pPr>
+              <w:jc w:val="right"/>
+              <w:cnfStyle w:val="000000000000" w:firstRow="0" w:lastRow="0" w:firstColumn="0" w:lastColumn="0" w:oddVBand="0" w:evenVBand="0" w:oddHBand="0" w:evenHBand="0" w:firstRowFirstColumn="0" w:firstRowLastColumn="0" w:lastRowFirstColumn="0" w:lastRowLastColumn="0"/>
+              <w:rPr>
+                <w:rFonts w:ascii="Times" w:eastAsia="Times New Roman" w:hAnsi="Times" w:cs="Times New Roman"/>
+              </w:rPr>
+            </w:pPr>
+            <w:r>
+              <w:rPr>
+                <w:rFonts w:eastAsia="Times New Roman" w:cs="Times New Roman"/>
+              </w:rPr>
+              <w:t xml:space="preserve">0.6283 </w:t>
+            </w:r>
+          </w:p>
+        </w:tc>
+        <w:tc>
+          <w:tcPr>
+            <w:tcW w:w="0" w:type="auto"/>
+            <w:tcBorders>
+              <w:top w:val="dashSmallGap" w:sz="4" w:space="0" w:color="auto"/>
+              <w:left w:val="nil"/>
+              <w:bottom w:val="dashSmallGap" w:sz="4" w:space="0" w:color="auto"/>
+              <w:right w:val="nil"/>
+            </w:tcBorders>
+            <w:shd w:val="clear" w:color="auto" w:fill="auto"/>
+            <w:hideMark/>
+          </w:tcPr>
+          <w:p>
+            <w:pPr>
+              <w:jc w:val="right"/>
+              <w:cnfStyle w:val="000000000000" w:firstRow="0" w:lastRow="0" w:firstColumn="0" w:lastColumn="0" w:oddVBand="0" w:evenVBand="0" w:oddHBand="0" w:evenHBand="0" w:firstRowFirstColumn="0" w:firstRowLastColumn="0" w:lastRowFirstColumn="0" w:lastRowLastColumn="0"/>
+              <w:rPr>
+                <w:rFonts w:ascii="Times" w:eastAsia="Times New Roman" w:hAnsi="Times" w:cs="Times New Roman"/>
+              </w:rPr>
+            </w:pPr>
+            <w:r>
+              <w:rPr>
+                <w:rFonts w:eastAsia="Times New Roman" w:cs="Times New Roman"/>
+              </w:rPr>
+              <w:t xml:space="preserve">0.8542 </w:t>
+            </w:r>
+          </w:p>
+        </w:tc>
+        <w:tc>
+          <w:tcPr>
+            <w:tcW w:w="0" w:type="auto"/>
+            <w:tcBorders>
+              <w:top w:val="dashSmallGap" w:sz="4" w:space="0" w:color="auto"/>
+              <w:left w:val="nil"/>
+              <w:bottom w:val="dashSmallGap" w:sz="4" w:space="0" w:color="auto"/>
+              <w:right w:val="nil"/>
+            </w:tcBorders>
+            <w:shd w:val="clear" w:color="auto" w:fill="auto"/>
+            <w:hideMark/>
+          </w:tcPr>
+          <w:p>
+            <w:pPr>
+              <w:jc w:val="right"/>
+              <w:cnfStyle w:val="000000000000" w:firstRow="0" w:lastRow="0" w:firstColumn="0" w:lastColumn="0" w:oddVBand="0" w:evenVBand="0" w:oddHBand="0" w:evenHBand="0" w:firstRowFirstColumn="0" w:firstRowLastColumn="0" w:lastRowFirstColumn="0" w:lastRowLastColumn="0"/>
+              <w:rPr>
+                <w:rFonts w:ascii="Times" w:eastAsia="Times New Roman" w:hAnsi="Times" w:cs="Times New Roman"/>
+              </w:rPr>
+            </w:pPr>
+            <w:r>
+              <w:rPr>
+                <w:rFonts w:eastAsia="Times New Roman" w:cs="Times New Roman"/>
+              </w:rPr>
+              <w:t xml:space="preserve">0.7000 </w:t>
+            </w:r>
+          </w:p>
+        </w:tc>
+      </w:tr>
+      <w:tr>
+        <w:trPr>
+          <w:cnfStyle w:val="000000100000" w:firstRow="0" w:lastRow="0" w:firstColumn="0" w:lastColumn="0" w:oddVBand="0" w:evenVBand="0" w:oddHBand="1" w:evenHBand="0" w:firstRowFirstColumn="0" w:firstRowLastColumn="0" w:lastRowFirstColumn="0" w:lastRowLastColumn="0"/>
+          <w:divId w:val="1690183995"/>
+        </w:trPr>
+        <w:tc>
+          <w:tcPr>
+            <w:cnfStyle w:val="001000000000" w:firstRow="0" w:lastRow="0" w:firstColumn="1" w:lastColumn="0" w:oddVBand="0" w:evenVBand="0" w:oddHBand="0" w:evenHBand="0" w:firstRowFirstColumn="0" w:firstRowLastColumn="0" w:lastRowFirstColumn="0" w:lastRowLastColumn="0"/>
+            <w:tcW w:w="0" w:type="auto"/>
+            <w:tcBorders>
+              <w:right w:val="single" w:sz="6" w:space="0" w:color="auto"/>
+            </w:tcBorders>
+            <w:hideMark/>
+          </w:tcPr>
+          <w:p>
+            <w:pPr>
+              <w:jc w:val="right"/>
+              <w:rPr>
+                <w:rFonts w:ascii="Times" w:eastAsia="Times New Roman" w:hAnsi="Times" w:cs="Times New Roman"/>
+              </w:rPr>
+            </w:pPr>
+            <w:r>
+              <w:rPr>
+                <w:rFonts w:eastAsia="Times New Roman" w:cs="Times New Roman"/>
+              </w:rPr>
+              <w:t xml:space="preserve">SeViva vaccine pop </w:t>
+            </w:r>
+          </w:p>
+        </w:tc>
+        <w:tc>
+          <w:tcPr>
+            <w:tcW w:w="0" w:type="auto"/>
+            <w:tcBorders>
+              <w:top w:val="dashSmallGap" w:sz="4" w:space="0" w:color="auto"/>
+              <w:left w:val="single" w:sz="6" w:space="0" w:color="auto"/>
+              <w:bottom w:val="dashSmallGap" w:sz="4" w:space="0" w:color="auto"/>
+              <w:right w:val="nil"/>
+            </w:tcBorders>
+            <w:shd w:val="clear" w:color="auto" w:fill="auto"/>
+            <w:hideMark/>
+          </w:tcPr>
+          <w:p>
+            <w:pPr>
+              <w:jc w:val="right"/>
+              <w:cnfStyle w:val="000000100000" w:firstRow="0" w:lastRow="0" w:firstColumn="0" w:lastColumn="0" w:oddVBand="0" w:evenVBand="0" w:oddHBand="1" w:evenHBand="0" w:firstRowFirstColumn="0" w:firstRowLastColumn="0" w:lastRowFirstColumn="0" w:lastRowLastColumn="0"/>
+              <w:rPr>
+                <w:rFonts w:ascii="Times" w:eastAsia="Times New Roman" w:hAnsi="Times" w:cs="Times New Roman"/>
+              </w:rPr>
+            </w:pPr>
+            <w:r>
+              <w:rPr>
+                <w:rFonts w:eastAsia="Times New Roman" w:cs="Times New Roman"/>
+              </w:rPr>
+              <w:t xml:space="preserve">0.5004 </w:t>
+            </w:r>
+          </w:p>
+        </w:tc>
+        <w:tc>
+          <w:tcPr>
+            <w:tcW w:w="0" w:type="auto"/>
+            <w:tcBorders>
+              <w:top w:val="dashSmallGap" w:sz="4" w:space="0" w:color="auto"/>
+              <w:left w:val="nil"/>
+              <w:bottom w:val="dashSmallGap" w:sz="4" w:space="0" w:color="auto"/>
+              <w:right w:val="nil"/>
+            </w:tcBorders>
+            <w:shd w:val="clear" w:color="auto" w:fill="auto"/>
+            <w:hideMark/>
+          </w:tcPr>
+          <w:p>
+            <w:pPr>
+              <w:jc w:val="right"/>
+              <w:cnfStyle w:val="000000100000" w:firstRow="0" w:lastRow="0" w:firstColumn="0" w:lastColumn="0" w:oddVBand="0" w:evenVBand="0" w:oddHBand="1" w:evenHBand="0" w:firstRowFirstColumn="0" w:firstRowLastColumn="0" w:lastRowFirstColumn="0" w:lastRowLastColumn="0"/>
+              <w:rPr>
+                <w:rFonts w:ascii="Times" w:eastAsia="Times New Roman" w:hAnsi="Times" w:cs="Times New Roman"/>
+              </w:rPr>
+            </w:pPr>
+            <w:r>
+              <w:rPr>
+                <w:rFonts w:eastAsia="Times New Roman" w:cs="Times New Roman"/>
+              </w:rPr>
+              <w:t xml:space="preserve">0.8329 </w:t>
+            </w:r>
+          </w:p>
+        </w:tc>
+        <w:tc>
+          <w:tcPr>
+            <w:tcW w:w="0" w:type="auto"/>
+            <w:tcBorders>
+              <w:top w:val="dashSmallGap" w:sz="4" w:space="0" w:color="auto"/>
+              <w:left w:val="nil"/>
+              <w:bottom w:val="dashSmallGap" w:sz="4" w:space="0" w:color="auto"/>
+              <w:right w:val="nil"/>
+            </w:tcBorders>
+            <w:shd w:val="clear" w:color="auto" w:fill="auto"/>
+            <w:hideMark/>
+          </w:tcPr>
+          <w:p>
+            <w:pPr>
+              <w:jc w:val="right"/>
+              <w:cnfStyle w:val="000000100000" w:firstRow="0" w:lastRow="0" w:firstColumn="0" w:lastColumn="0" w:oddVBand="0" w:evenVBand="0" w:oddHBand="1" w:evenHBand="0" w:firstRowFirstColumn="0" w:firstRowLastColumn="0" w:lastRowFirstColumn="0" w:lastRowLastColumn="0"/>
+              <w:rPr>
+                <w:rFonts w:ascii="Times" w:eastAsia="Times New Roman" w:hAnsi="Times" w:cs="Times New Roman"/>
+              </w:rPr>
+            </w:pPr>
+            <w:r>
+              <w:rPr>
+                <w:rFonts w:eastAsia="Times New Roman" w:cs="Times New Roman"/>
+              </w:rPr>
+              <w:t xml:space="preserve">0.7000 </w:t>
+            </w:r>
+          </w:p>
+        </w:tc>
+      </w:tr>
+      <w:tr>
+        <w:trPr>
+          <w:divId w:val="1690183995"/>
+        </w:trPr>
+        <w:tc>
+          <w:tcPr>
+            <w:cnfStyle w:val="001000000000" w:firstRow="0" w:lastRow="0" w:firstColumn="1" w:lastColumn="0" w:oddVBand="0" w:evenVBand="0" w:oddHBand="0" w:evenHBand="0" w:firstRowFirstColumn="0" w:firstRowLastColumn="0" w:lastRowFirstColumn="0" w:lastRowLastColumn="0"/>
+            <w:tcW w:w="0" w:type="auto"/>
+            <w:tcBorders>
+              <w:right w:val="single" w:sz="6" w:space="0" w:color="auto"/>
+            </w:tcBorders>
+            <w:hideMark/>
+          </w:tcPr>
+          <w:p>
+            <w:pPr>
+              <w:jc w:val="right"/>
+              <w:rPr>
+                <w:rFonts w:ascii="Times" w:eastAsia="Times New Roman" w:hAnsi="Times" w:cs="Times New Roman"/>
+              </w:rPr>
+            </w:pPr>
+            <w:r>
+              <w:rPr>
+                <w:rFonts w:eastAsia="Times New Roman" w:cs="Times New Roman"/>
+              </w:rPr>
+              <w:t xml:space="preserve">SeViva nonvaccine pop </w:t>
+            </w:r>
+          </w:p>
+        </w:tc>
+        <w:tc>
+          <w:tcPr>
+            <w:tcW w:w="0" w:type="auto"/>
+            <w:tcBorders>
+              <w:top w:val="dashSmallGap" w:sz="4" w:space="0" w:color="auto"/>
+              <w:left w:val="single" w:sz="6" w:space="0" w:color="auto"/>
+              <w:bottom w:val="dashSmallGap" w:sz="4" w:space="0" w:color="auto"/>
+              <w:right w:val="nil"/>
+            </w:tcBorders>
+            <w:shd w:val="clear" w:color="auto" w:fill="auto"/>
+            <w:hideMark/>
+          </w:tcPr>
+          <w:p>
+            <w:pPr>
+              <w:jc w:val="right"/>
+              <w:cnfStyle w:val="000000000000" w:firstRow="0" w:lastRow="0" w:firstColumn="0" w:lastColumn="0" w:oddVBand="0" w:evenVBand="0" w:oddHBand="0" w:evenHBand="0" w:firstRowFirstColumn="0" w:firstRowLastColumn="0" w:lastRowFirstColumn="0" w:lastRowLastColumn="0"/>
+              <w:rPr>
+                <w:rFonts w:ascii="Times" w:eastAsia="Times New Roman" w:hAnsi="Times" w:cs="Times New Roman"/>
+              </w:rPr>
+            </w:pPr>
+            <w:r>
+              <w:rPr>
+                <w:rFonts w:eastAsia="Times New Roman" w:cs="Times New Roman"/>
+              </w:rPr>
+              <w:t xml:space="preserve">0.5645 </w:t>
+            </w:r>
+          </w:p>
+        </w:tc>
+        <w:tc>
+          <w:tcPr>
+            <w:tcW w:w="0" w:type="auto"/>
+            <w:tcBorders>
+              <w:top w:val="dashSmallGap" w:sz="4" w:space="0" w:color="auto"/>
+              <w:left w:val="nil"/>
+              <w:bottom w:val="dashSmallGap" w:sz="4" w:space="0" w:color="auto"/>
+              <w:right w:val="nil"/>
+            </w:tcBorders>
+            <w:shd w:val="clear" w:color="auto" w:fill="auto"/>
+            <w:hideMark/>
+          </w:tcPr>
+          <w:p>
+            <w:pPr>
+              <w:jc w:val="right"/>
+              <w:cnfStyle w:val="000000000000" w:firstRow="0" w:lastRow="0" w:firstColumn="0" w:lastColumn="0" w:oddVBand="0" w:evenVBand="0" w:oddHBand="0" w:evenHBand="0" w:firstRowFirstColumn="0" w:firstRowLastColumn="0" w:lastRowFirstColumn="0" w:lastRowLastColumn="0"/>
+              <w:rPr>
+                <w:rFonts w:ascii="Times" w:eastAsia="Times New Roman" w:hAnsi="Times" w:cs="Times New Roman"/>
+              </w:rPr>
+            </w:pPr>
+            <w:r>
+              <w:rPr>
+                <w:rFonts w:eastAsia="Times New Roman" w:cs="Times New Roman"/>
+              </w:rPr>
+              <w:t xml:space="preserve">0.7569 </w:t>
+            </w:r>
+          </w:p>
+        </w:tc>
+        <w:tc>
+          <w:tcPr>
+            <w:tcW w:w="0" w:type="auto"/>
+            <w:tcBorders>
+              <w:top w:val="dashSmallGap" w:sz="4" w:space="0" w:color="auto"/>
+              <w:left w:val="nil"/>
+              <w:bottom w:val="dashSmallGap" w:sz="4" w:space="0" w:color="auto"/>
+              <w:right w:val="nil"/>
+            </w:tcBorders>
+            <w:shd w:val="clear" w:color="auto" w:fill="auto"/>
+            <w:hideMark/>
+          </w:tcPr>
+          <w:p>
+            <w:pPr>
+              <w:jc w:val="right"/>
+              <w:cnfStyle w:val="000000000000" w:firstRow="0" w:lastRow="0" w:firstColumn="0" w:lastColumn="0" w:oddVBand="0" w:evenVBand="0" w:oddHBand="0" w:evenHBand="0" w:firstRowFirstColumn="0" w:firstRowLastColumn="0" w:lastRowFirstColumn="0" w:lastRowLastColumn="0"/>
+              <w:rPr>
+                <w:rFonts w:ascii="Times" w:eastAsia="Times New Roman" w:hAnsi="Times" w:cs="Times New Roman"/>
+              </w:rPr>
+            </w:pPr>
+            <w:r>
+              <w:rPr>
+                <w:rFonts w:eastAsia="Times New Roman" w:cs="Times New Roman"/>
+              </w:rPr>
+              <w:t xml:space="preserve">0.7000 </w:t>
+            </w:r>
+          </w:p>
+        </w:tc>
+      </w:tr>
+      <w:tr>
+        <w:trPr>
+          <w:cnfStyle w:val="000000100000" w:firstRow="0" w:lastRow="0" w:firstColumn="0" w:lastColumn="0" w:oddVBand="0" w:evenVBand="0" w:oddHBand="1" w:evenHBand="0" w:firstRowFirstColumn="0" w:firstRowLastColumn="0" w:lastRowFirstColumn="0" w:lastRowLastColumn="0"/>
+          <w:divId w:val="1690183995"/>
+        </w:trPr>
+        <w:tc>
+          <w:tcPr>
+            <w:cnfStyle w:val="001000000000" w:firstRow="0" w:lastRow="0" w:firstColumn="1" w:lastColumn="0" w:oddVBand="0" w:evenVBand="0" w:oddHBand="0" w:evenHBand="0" w:firstRowFirstColumn="0" w:firstRowLastColumn="0" w:lastRowFirstColumn="0" w:lastRowLastColumn="0"/>
+            <w:tcW w:w="0" w:type="auto"/>
+            <w:tcBorders>
+              <w:right w:val="single" w:sz="6" w:space="0" w:color="auto"/>
+            </w:tcBorders>
+            <w:hideMark/>
+          </w:tcPr>
+          <w:p>
+            <w:pPr>
+              <w:jc w:val="right"/>
+              <w:rPr>
+                <w:rFonts w:ascii="Times" w:eastAsia="Times New Roman" w:hAnsi="Times" w:cs="Times New Roman"/>
+              </w:rPr>
+            </w:pPr>
+            <w:r>
+              <w:rPr>
+                <w:rFonts w:eastAsia="Times New Roman" w:cs="Times New Roman"/>
+              </w:rPr>
+              <w:t xml:space="preserve">SpStd vaccine pop </w:t>
+            </w:r>
+          </w:p>
+        </w:tc>
+        <w:tc>
+          <w:tcPr>
+            <w:tcW w:w="0" w:type="auto"/>
+            <w:tcBorders>
+              <w:top w:val="dashSmallGap" w:sz="4" w:space="0" w:color="auto"/>
+              <w:left w:val="single" w:sz="6" w:space="0" w:color="auto"/>
+              <w:bottom w:val="dashSmallGap" w:sz="4" w:space="0" w:color="auto"/>
+              <w:right w:val="nil"/>
+            </w:tcBorders>
+            <w:shd w:val="clear" w:color="auto" w:fill="auto"/>
+            <w:hideMark/>
+          </w:tcPr>
+          <w:p>
+            <w:pPr>
+              <w:jc w:val="right"/>
+              <w:cnfStyle w:val="000000100000" w:firstRow="0" w:lastRow="0" w:firstColumn="0" w:lastColumn="0" w:oddVBand="0" w:evenVBand="0" w:oddHBand="1" w:evenHBand="0" w:firstRowFirstColumn="0" w:firstRowLastColumn="0" w:lastRowFirstColumn="0" w:lastRowLastColumn="0"/>
+              <w:rPr>
+                <w:rFonts w:ascii="Times" w:eastAsia="Times New Roman" w:hAnsi="Times" w:cs="Times New Roman"/>
+              </w:rPr>
+            </w:pPr>
+            <w:r>
+              <w:rPr>
+                <w:rFonts w:eastAsia="Times New Roman" w:cs="Times New Roman"/>
+              </w:rPr>
+              <w:t xml:space="preserve">0.5437 </w:t>
+            </w:r>
+          </w:p>
+        </w:tc>
+        <w:tc>
+          <w:tcPr>
+            <w:tcW w:w="0" w:type="auto"/>
+            <w:tcBorders>
+              <w:top w:val="dashSmallGap" w:sz="4" w:space="0" w:color="auto"/>
+              <w:left w:val="nil"/>
+              <w:bottom w:val="dashSmallGap" w:sz="4" w:space="0" w:color="auto"/>
+              <w:right w:val="nil"/>
+            </w:tcBorders>
+            <w:shd w:val="clear" w:color="auto" w:fill="auto"/>
+            <w:hideMark/>
+          </w:tcPr>
+          <w:p>
+            <w:pPr>
+              <w:jc w:val="right"/>
+              <w:cnfStyle w:val="000000100000" w:firstRow="0" w:lastRow="0" w:firstColumn="0" w:lastColumn="0" w:oddVBand="0" w:evenVBand="0" w:oddHBand="1" w:evenHBand="0" w:firstRowFirstColumn="0" w:firstRowLastColumn="0" w:lastRowFirstColumn="0" w:lastRowLastColumn="0"/>
+              <w:rPr>
+                <w:rFonts w:ascii="Times" w:eastAsia="Times New Roman" w:hAnsi="Times" w:cs="Times New Roman"/>
+              </w:rPr>
+            </w:pPr>
+            <w:r>
+              <w:rPr>
+                <w:rFonts w:eastAsia="Times New Roman" w:cs="Times New Roman"/>
+              </w:rPr>
+              <w:t xml:space="preserve">0.5645 </w:t>
+            </w:r>
+          </w:p>
+        </w:tc>
+        <w:tc>
+          <w:tcPr>
+            <w:tcW w:w="0" w:type="auto"/>
+            <w:tcBorders>
+              <w:top w:val="dashSmallGap" w:sz="4" w:space="0" w:color="auto"/>
+              <w:left w:val="nil"/>
+              <w:bottom w:val="dashSmallGap" w:sz="4" w:space="0" w:color="auto"/>
+              <w:right w:val="nil"/>
+            </w:tcBorders>
+            <w:shd w:val="clear" w:color="auto" w:fill="auto"/>
+            <w:hideMark/>
+          </w:tcPr>
+          <w:p>
+            <w:pPr>
+              <w:jc w:val="right"/>
+              <w:cnfStyle w:val="000000100000" w:firstRow="0" w:lastRow="0" w:firstColumn="0" w:lastColumn="0" w:oddVBand="0" w:evenVBand="0" w:oddHBand="1" w:evenHBand="0" w:firstRowFirstColumn="0" w:firstRowLastColumn="0" w:lastRowFirstColumn="0" w:lastRowLastColumn="0"/>
+              <w:rPr>
+                <w:rFonts w:ascii="Times" w:eastAsia="Times New Roman" w:hAnsi="Times" w:cs="Times New Roman"/>
+              </w:rPr>
+            </w:pPr>
+            <w:r>
+              <w:rPr>
+                <w:rFonts w:eastAsia="Times New Roman" w:cs="Times New Roman"/>
+              </w:rPr>
+              <w:t xml:space="preserve">0.5500 </w:t>
+            </w:r>
+          </w:p>
+        </w:tc>
+      </w:tr>
+      <w:tr>
+        <w:trPr>
+          <w:divId w:val="1690183995"/>
+        </w:trPr>
+        <w:tc>
+          <w:tcPr>
+            <w:cnfStyle w:val="001000000000" w:firstRow="0" w:lastRow="0" w:firstColumn="1" w:lastColumn="0" w:oddVBand="0" w:evenVBand="0" w:oddHBand="0" w:evenHBand="0" w:firstRowFirstColumn="0" w:firstRowLastColumn="0" w:lastRowFirstColumn="0" w:lastRowLastColumn="0"/>
+            <w:tcW w:w="0" w:type="auto"/>
+            <w:tcBorders>
+              <w:right w:val="single" w:sz="6" w:space="0" w:color="auto"/>
+            </w:tcBorders>
+            <w:hideMark/>
+          </w:tcPr>
+          <w:p>
+            <w:pPr>
+              <w:jc w:val="right"/>
+              <w:rPr>
+                <w:rFonts w:ascii="Times" w:eastAsia="Times New Roman" w:hAnsi="Times" w:cs="Times New Roman"/>
+              </w:rPr>
+            </w:pPr>
+            <w:r>
+              <w:rPr>
+                <w:rFonts w:eastAsia="Times New Roman" w:cs="Times New Roman"/>
+              </w:rPr>
+              <w:t xml:space="preserve">SpStd nonvaccine pop </w:t>
+            </w:r>
+          </w:p>
+        </w:tc>
+        <w:tc>
+          <w:tcPr>
+            <w:tcW w:w="0" w:type="auto"/>
+            <w:tcBorders>
+              <w:top w:val="dashSmallGap" w:sz="4" w:space="0" w:color="auto"/>
+              <w:left w:val="single" w:sz="6" w:space="0" w:color="auto"/>
+              <w:bottom w:val="dashSmallGap" w:sz="4" w:space="0" w:color="auto"/>
+              <w:right w:val="nil"/>
+            </w:tcBorders>
+            <w:shd w:val="clear" w:color="auto" w:fill="auto"/>
+            <w:hideMark/>
+          </w:tcPr>
+          <w:p>
+            <w:pPr>
+              <w:jc w:val="right"/>
+              <w:cnfStyle w:val="000000000000" w:firstRow="0" w:lastRow="0" w:firstColumn="0" w:lastColumn="0" w:oddVBand="0" w:evenVBand="0" w:oddHBand="0" w:evenHBand="0" w:firstRowFirstColumn="0" w:firstRowLastColumn="0" w:lastRowFirstColumn="0" w:lastRowLastColumn="0"/>
+              <w:rPr>
+                <w:rFonts w:ascii="Times" w:eastAsia="Times New Roman" w:hAnsi="Times" w:cs="Times New Roman"/>
+              </w:rPr>
+            </w:pPr>
+            <w:r>
+              <w:rPr>
+                <w:rFonts w:eastAsia="Times New Roman" w:cs="Times New Roman"/>
+              </w:rPr>
+              <w:t xml:space="preserve">0.9943 </w:t>
+            </w:r>
+          </w:p>
+        </w:tc>
+        <w:tc>
+          <w:tcPr>
+            <w:tcW w:w="0" w:type="auto"/>
+            <w:tcBorders>
+              <w:top w:val="dashSmallGap" w:sz="4" w:space="0" w:color="auto"/>
+              <w:left w:val="nil"/>
+              <w:bottom w:val="dashSmallGap" w:sz="4" w:space="0" w:color="auto"/>
+              <w:right w:val="nil"/>
+            </w:tcBorders>
+            <w:shd w:val="clear" w:color="auto" w:fill="auto"/>
+            <w:hideMark/>
+          </w:tcPr>
+          <w:p>
+            <w:pPr>
+              <w:jc w:val="right"/>
+              <w:cnfStyle w:val="000000000000" w:firstRow="0" w:lastRow="0" w:firstColumn="0" w:lastColumn="0" w:oddVBand="0" w:evenVBand="0" w:oddHBand="0" w:evenHBand="0" w:firstRowFirstColumn="0" w:firstRowLastColumn="0" w:lastRowFirstColumn="0" w:lastRowLastColumn="0"/>
+              <w:rPr>
+                <w:rFonts w:ascii="Times" w:eastAsia="Times New Roman" w:hAnsi="Times" w:cs="Times New Roman"/>
+              </w:rPr>
+            </w:pPr>
+            <w:r>
+              <w:rPr>
+                <w:rFonts w:eastAsia="Times New Roman" w:cs="Times New Roman"/>
+              </w:rPr>
+              <w:t xml:space="preserve">1.0000 </w:t>
+            </w:r>
+          </w:p>
+        </w:tc>
+        <w:tc>
+          <w:tcPr>
+            <w:tcW w:w="0" w:type="auto"/>
+            <w:tcBorders>
+              <w:top w:val="dashSmallGap" w:sz="4" w:space="0" w:color="auto"/>
+              <w:left w:val="nil"/>
+              <w:bottom w:val="dashSmallGap" w:sz="4" w:space="0" w:color="auto"/>
+              <w:right w:val="nil"/>
+            </w:tcBorders>
+            <w:shd w:val="clear" w:color="auto" w:fill="auto"/>
+            <w:hideMark/>
+          </w:tcPr>
+          <w:p>
+            <w:pPr>
+              <w:jc w:val="right"/>
+              <w:cnfStyle w:val="000000000000" w:firstRow="0" w:lastRow="0" w:firstColumn="0" w:lastColumn="0" w:oddVBand="0" w:evenVBand="0" w:oddHBand="0" w:evenHBand="0" w:firstRowFirstColumn="0" w:firstRowLastColumn="0" w:lastRowFirstColumn="0" w:lastRowLastColumn="0"/>
+              <w:rPr>
+                <w:rFonts w:ascii="Times" w:eastAsia="Times New Roman" w:hAnsi="Times" w:cs="Times New Roman"/>
+              </w:rPr>
+            </w:pPr>
+            <w:r>
+              <w:rPr>
+                <w:rFonts w:eastAsia="Times New Roman" w:cs="Times New Roman"/>
+              </w:rPr>
+              <w:t xml:space="preserve">0.9970 </w:t>
+            </w:r>
+          </w:p>
+        </w:tc>
+      </w:tr>
+      <w:tr>
+        <w:trPr>
+          <w:cnfStyle w:val="000000100000" w:firstRow="0" w:lastRow="0" w:firstColumn="0" w:lastColumn="0" w:oddVBand="0" w:evenVBand="0" w:oddHBand="1" w:evenHBand="0" w:firstRowFirstColumn="0" w:firstRowLastColumn="0" w:lastRowFirstColumn="0" w:lastRowLastColumn="0"/>
+          <w:divId w:val="1690183995"/>
+        </w:trPr>
+        <w:tc>
+          <w:tcPr>
+            <w:cnfStyle w:val="001000000000" w:firstRow="0" w:lastRow="0" w:firstColumn="1" w:lastColumn="0" w:oddVBand="0" w:evenVBand="0" w:oddHBand="0" w:evenHBand="0" w:firstRowFirstColumn="0" w:firstRowLastColumn="0" w:lastRowFirstColumn="0" w:lastRowLastColumn="0"/>
+            <w:tcW w:w="0" w:type="auto"/>
+            <w:tcBorders>
+              <w:right w:val="single" w:sz="6" w:space="0" w:color="auto"/>
+            </w:tcBorders>
+            <w:hideMark/>
+          </w:tcPr>
+          <w:p>
+            <w:pPr>
+              <w:jc w:val="right"/>
+              <w:rPr>
+                <w:rFonts w:ascii="Times" w:eastAsia="Times New Roman" w:hAnsi="Times" w:cs="Times New Roman"/>
+              </w:rPr>
+            </w:pPr>
+            <w:r>
+              <w:rPr>
+                <w:rFonts w:eastAsia="Times New Roman" w:cs="Times New Roman"/>
+              </w:rPr>
+              <w:t xml:space="preserve">SpViva vaccine pop </w:t>
+            </w:r>
+          </w:p>
+        </w:tc>
+        <w:tc>
+          <w:tcPr>
+            <w:tcW w:w="0" w:type="auto"/>
+            <w:tcBorders>
+              <w:top w:val="dashSmallGap" w:sz="4" w:space="0" w:color="auto"/>
+              <w:left w:val="single" w:sz="6" w:space="0" w:color="auto"/>
+              <w:bottom w:val="dashSmallGap" w:sz="4" w:space="0" w:color="auto"/>
+              <w:right w:val="nil"/>
+            </w:tcBorders>
+            <w:shd w:val="clear" w:color="auto" w:fill="auto"/>
+            <w:hideMark/>
+          </w:tcPr>
+          <w:p>
+            <w:pPr>
+              <w:jc w:val="right"/>
+              <w:cnfStyle w:val="000000100000" w:firstRow="0" w:lastRow="0" w:firstColumn="0" w:lastColumn="0" w:oddVBand="0" w:evenVBand="0" w:oddHBand="1" w:evenHBand="0" w:firstRowFirstColumn="0" w:firstRowLastColumn="0" w:lastRowFirstColumn="0" w:lastRowLastColumn="0"/>
+              <w:rPr>
+                <w:rFonts w:ascii="Times" w:eastAsia="Times New Roman" w:hAnsi="Times" w:cs="Times New Roman"/>
+              </w:rPr>
+            </w:pPr>
+            <w:r>
+              <w:rPr>
+                <w:rFonts w:eastAsia="Times New Roman" w:cs="Times New Roman"/>
+              </w:rPr>
+              <w:t xml:space="preserve">0.9932 </w:t>
+            </w:r>
+          </w:p>
+        </w:tc>
+        <w:tc>
+          <w:tcPr>
+            <w:tcW w:w="0" w:type="auto"/>
+            <w:tcBorders>
+              <w:top w:val="dashSmallGap" w:sz="4" w:space="0" w:color="auto"/>
+              <w:left w:val="nil"/>
+              <w:bottom w:val="dashSmallGap" w:sz="4" w:space="0" w:color="auto"/>
+              <w:right w:val="nil"/>
+            </w:tcBorders>
+            <w:shd w:val="clear" w:color="auto" w:fill="auto"/>
+            <w:hideMark/>
+          </w:tcPr>
+          <w:p>
+            <w:pPr>
+              <w:jc w:val="right"/>
+              <w:cnfStyle w:val="000000100000" w:firstRow="0" w:lastRow="0" w:firstColumn="0" w:lastColumn="0" w:oddVBand="0" w:evenVBand="0" w:oddHBand="1" w:evenHBand="0" w:firstRowFirstColumn="0" w:firstRowLastColumn="0" w:lastRowFirstColumn="0" w:lastRowLastColumn="0"/>
+              <w:rPr>
+                <w:rFonts w:ascii="Times" w:eastAsia="Times New Roman" w:hAnsi="Times" w:cs="Times New Roman"/>
+              </w:rPr>
+            </w:pPr>
+            <w:r>
+              <w:rPr>
+                <w:rFonts w:eastAsia="Times New Roman" w:cs="Times New Roman"/>
+              </w:rPr>
+              <w:t xml:space="preserve">1.0000 </w:t>
+            </w:r>
+          </w:p>
+        </w:tc>
+        <w:tc>
+          <w:tcPr>
+            <w:tcW w:w="0" w:type="auto"/>
+            <w:tcBorders>
+              <w:top w:val="dashSmallGap" w:sz="4" w:space="0" w:color="auto"/>
+              <w:left w:val="nil"/>
+              <w:bottom w:val="dashSmallGap" w:sz="4" w:space="0" w:color="auto"/>
+              <w:right w:val="nil"/>
+            </w:tcBorders>
+            <w:shd w:val="clear" w:color="auto" w:fill="auto"/>
+            <w:hideMark/>
+          </w:tcPr>
+          <w:p>
+            <w:pPr>
+              <w:jc w:val="right"/>
+              <w:cnfStyle w:val="000000100000" w:firstRow="0" w:lastRow="0" w:firstColumn="0" w:lastColumn="0" w:oddVBand="0" w:evenVBand="0" w:oddHBand="1" w:evenHBand="0" w:firstRowFirstColumn="0" w:firstRowLastColumn="0" w:lastRowFirstColumn="0" w:lastRowLastColumn="0"/>
+              <w:rPr>
+                <w:rFonts w:ascii="Times" w:eastAsia="Times New Roman" w:hAnsi="Times" w:cs="Times New Roman"/>
+              </w:rPr>
+            </w:pPr>
+            <w:r>
+              <w:rPr>
+                <w:rFonts w:eastAsia="Times New Roman" w:cs="Times New Roman"/>
+              </w:rPr>
+              <w:t xml:space="preserve">0.9990 </w:t>
+            </w:r>
+          </w:p>
+        </w:tc>
+      </w:tr>
+      <w:tr>
+        <w:trPr>
+          <w:divId w:val="1690183995"/>
+        </w:trPr>
+        <w:tc>
+          <w:tcPr>
+            <w:cnfStyle w:val="001000000000" w:firstRow="0" w:lastRow="0" w:firstColumn="1" w:lastColumn="0" w:oddVBand="0" w:evenVBand="0" w:oddHBand="0" w:evenHBand="0" w:firstRowFirstColumn="0" w:firstRowLastColumn="0" w:lastRowFirstColumn="0" w:lastRowLastColumn="0"/>
+            <w:tcW w:w="0" w:type="auto"/>
+            <w:tcBorders>
+              <w:right w:val="single" w:sz="6" w:space="0" w:color="auto"/>
+            </w:tcBorders>
+            <w:hideMark/>
+          </w:tcPr>
+          <w:p>
+            <w:pPr>
+              <w:jc w:val="right"/>
+              <w:rPr>
+                <w:rFonts w:ascii="Times" w:eastAsia="Times New Roman" w:hAnsi="Times" w:cs="Times New Roman"/>
+              </w:rPr>
+            </w:pPr>
+            <w:r>
+              <w:rPr>
+                <w:rFonts w:eastAsia="Times New Roman" w:cs="Times New Roman"/>
+              </w:rPr>
+              <w:t xml:space="preserve">SpViva nonvaccine pop </w:t>
+            </w:r>
+          </w:p>
+        </w:tc>
+        <w:tc>
+          <w:tcPr>
+            <w:tcW w:w="0" w:type="auto"/>
+            <w:tcBorders>
+              <w:top w:val="dashSmallGap" w:sz="4" w:space="0" w:color="auto"/>
+              <w:left w:val="single" w:sz="6" w:space="0" w:color="auto"/>
+              <w:bottom w:val="nil"/>
+              <w:right w:val="nil"/>
+            </w:tcBorders>
+            <w:shd w:val="clear" w:color="auto" w:fill="auto"/>
+            <w:hideMark/>
+          </w:tcPr>
+          <w:p>
+            <w:pPr>
+              <w:jc w:val="right"/>
+              <w:cnfStyle w:val="000000000000" w:firstRow="0" w:lastRow="0" w:firstColumn="0" w:lastColumn="0" w:oddVBand="0" w:evenVBand="0" w:oddHBand="0" w:evenHBand="0" w:firstRowFirstColumn="0" w:firstRowLastColumn="0" w:lastRowFirstColumn="0" w:lastRowLastColumn="0"/>
+              <w:rPr>
+                <w:rFonts w:ascii="Times" w:eastAsia="Times New Roman" w:hAnsi="Times" w:cs="Times New Roman"/>
+              </w:rPr>
+            </w:pPr>
+            <w:r>
+              <w:rPr>
+                <w:rFonts w:eastAsia="Times New Roman" w:cs="Times New Roman"/>
+              </w:rPr>
+              <w:t xml:space="preserve">0.9939 </w:t>
+            </w:r>
+          </w:p>
+        </w:tc>
+        <w:tc>
+          <w:tcPr>
+            <w:tcW w:w="0" w:type="auto"/>
+            <w:tcBorders>
+              <w:top w:val="dashSmallGap" w:sz="4" w:space="0" w:color="auto"/>
+              <w:left w:val="nil"/>
+              <w:bottom w:val="nil"/>
+              <w:right w:val="nil"/>
+            </w:tcBorders>
+            <w:shd w:val="clear" w:color="auto" w:fill="auto"/>
+            <w:hideMark/>
+          </w:tcPr>
+          <w:p>
+            <w:pPr>
+              <w:jc w:val="right"/>
+              <w:cnfStyle w:val="000000000000" w:firstRow="0" w:lastRow="0" w:firstColumn="0" w:lastColumn="0" w:oddVBand="0" w:evenVBand="0" w:oddHBand="0" w:evenHBand="0" w:firstRowFirstColumn="0" w:firstRowLastColumn="0" w:lastRowFirstColumn="0" w:lastRowLastColumn="0"/>
+              <w:rPr>
+                <w:rFonts w:ascii="Times" w:eastAsia="Times New Roman" w:hAnsi="Times" w:cs="Times New Roman"/>
+              </w:rPr>
+            </w:pPr>
+            <w:r>
+              <w:rPr>
+                <w:rFonts w:eastAsia="Times New Roman" w:cs="Times New Roman"/>
+              </w:rPr>
+              <w:t xml:space="preserve">1.0000 </w:t>
+            </w:r>
+          </w:p>
+        </w:tc>
+        <w:tc>
+          <w:tcPr>
+            <w:tcW w:w="0" w:type="auto"/>
+            <w:tcBorders>
+              <w:top w:val="dashSmallGap" w:sz="4" w:space="0" w:color="auto"/>
+              <w:left w:val="nil"/>
+              <w:bottom w:val="nil"/>
+              <w:right w:val="nil"/>
+            </w:tcBorders>
+            <w:shd w:val="clear" w:color="auto" w:fill="auto"/>
+            <w:hideMark/>
+          </w:tcPr>
+          <w:p>
+            <w:pPr>
+              <w:jc w:val="right"/>
+              <w:cnfStyle w:val="000000000000" w:firstRow="0" w:lastRow="0" w:firstColumn="0" w:lastColumn="0" w:oddVBand="0" w:evenVBand="0" w:oddHBand="0" w:evenHBand="0" w:firstRowFirstColumn="0" w:firstRowLastColumn="0" w:lastRowFirstColumn="0" w:lastRowLastColumn="0"/>
+              <w:rPr>
+                <w:rFonts w:ascii="Times" w:eastAsia="Times New Roman" w:hAnsi="Times" w:cs="Times New Roman"/>
+              </w:rPr>
+            </w:pPr>
+            <w:r>
+              <w:rPr>
+                <w:rFonts w:eastAsia="Times New Roman" w:cs="Times New Roman"/>
+              </w:rPr>
+              <w:t xml:space="preserve">0.9990 </w:t>
+            </w:r>
+          </w:p>
+        </w:tc>
+      </w:tr>
+    </w:tbl>
+    <w:p>
+      <w:pPr>
+        <w:divId w:val="1690183995"/>
+        <w:rPr>
+          <w:rFonts w:eastAsia="Times New Roman" w:cs="Times New Roman"/>
+        </w:rPr>
+      </w:pPr>
+    </w:p>
+    <w:p>
+      <w:pPr>
+        <w:divId w:val="1826584877"/>
+        <w:rPr>
+          <w:rFonts w:eastAsia="Times New Roman" w:cs="Times New Roman"/>
+        </w:rPr>
+      </w:pPr>
+    </w:p>
+    <w:p>
+      <w:pPr>
+        <w:rPr>
+          <w:b/>
+        </w:rPr>
+      </w:pPr>
+      <w:r>
+        <w:rPr>
+          <w:b/>
+        </w:rPr>
+        <w:t>Recommendations</w:t>
+      </w:r>
     </w:p>
     <w:sectPr>
       <w:pgSz w:w="11900" w:h="16840"/>
@@ -2776,6 +4025,466 @@
       <w:lang w:val="en-GB"/>
     </w:rPr>
   </w:style>
+  <w:style w:type="table" w:styleId="LightShading">
+    <w:name w:val="Light Shading"/>
+    <w:basedOn w:val="TableNormal"/>
+    <w:uiPriority w:val="60"/>
+    <w:rsid w:val="00A760F7"/>
+    <w:rPr>
+      <w:color w:val="000000" w:themeColor="text1" w:themeShade="BF"/>
+    </w:rPr>
+    <w:tblPr>
+      <w:tblStyleRowBandSize w:val="1"/>
+      <w:tblStyleColBandSize w:val="1"/>
+      <w:tblInd w:w="0" w:type="dxa"/>
+      <w:tblBorders>
+        <w:top w:val="single" w:sz="8" w:space="0" w:color="000000" w:themeColor="text1"/>
+        <w:bottom w:val="single" w:sz="8" w:space="0" w:color="000000" w:themeColor="text1"/>
+      </w:tblBorders>
+      <w:tblCellMar>
+        <w:top w:w="0" w:type="dxa"/>
+        <w:left w:w="108" w:type="dxa"/>
+        <w:bottom w:w="0" w:type="dxa"/>
+        <w:right w:w="108" w:type="dxa"/>
+      </w:tblCellMar>
+    </w:tblPr>
+    <w:tblStylePr w:type="firstRow">
+      <w:pPr>
+        <w:spacing w:before="0" w:after="0" w:line="240" w:lineRule="auto"/>
+      </w:pPr>
+      <w:rPr>
+        <w:b/>
+        <w:bCs/>
+      </w:rPr>
+      <w:tblPr/>
+      <w:tcPr>
+        <w:tcBorders>
+          <w:top w:val="single" w:sz="8" w:space="0" w:color="000000" w:themeColor="text1"/>
+          <w:left w:val="nil"/>
+          <w:bottom w:val="single" w:sz="8" w:space="0" w:color="000000" w:themeColor="text1"/>
+          <w:right w:val="nil"/>
+          <w:insideH w:val="nil"/>
+          <w:insideV w:val="nil"/>
+        </w:tcBorders>
+      </w:tcPr>
+    </w:tblStylePr>
+    <w:tblStylePr w:type="lastRow">
+      <w:pPr>
+        <w:spacing w:before="0" w:after="0" w:line="240" w:lineRule="auto"/>
+      </w:pPr>
+      <w:rPr>
+        <w:b/>
+        <w:bCs/>
+      </w:rPr>
+      <w:tblPr/>
+      <w:tcPr>
+        <w:tcBorders>
+          <w:top w:val="single" w:sz="8" w:space="0" w:color="000000" w:themeColor="text1"/>
+          <w:left w:val="nil"/>
+          <w:bottom w:val="single" w:sz="8" w:space="0" w:color="000000" w:themeColor="text1"/>
+          <w:right w:val="nil"/>
+          <w:insideH w:val="nil"/>
+          <w:insideV w:val="nil"/>
+        </w:tcBorders>
+      </w:tcPr>
+    </w:tblStylePr>
+    <w:tblStylePr w:type="firstCol">
+      <w:rPr>
+        <w:b/>
+        <w:bCs/>
+      </w:rPr>
+    </w:tblStylePr>
+    <w:tblStylePr w:type="lastCol">
+      <w:rPr>
+        <w:b/>
+        <w:bCs/>
+      </w:rPr>
+    </w:tblStylePr>
+    <w:tblStylePr w:type="band1Vert">
+      <w:tblPr/>
+      <w:tcPr>
+        <w:tcBorders>
+          <w:left w:val="nil"/>
+          <w:right w:val="nil"/>
+          <w:insideH w:val="nil"/>
+          <w:insideV w:val="nil"/>
+        </w:tcBorders>
+        <w:shd w:val="clear" w:color="auto" w:fill="C0C0C0" w:themeFill="text1" w:themeFillTint="3F"/>
+      </w:tcPr>
+    </w:tblStylePr>
+    <w:tblStylePr w:type="band1Horz">
+      <w:tblPr/>
+      <w:tcPr>
+        <w:tcBorders>
+          <w:left w:val="nil"/>
+          <w:right w:val="nil"/>
+          <w:insideH w:val="nil"/>
+          <w:insideV w:val="nil"/>
+        </w:tcBorders>
+        <w:shd w:val="clear" w:color="auto" w:fill="C0C0C0" w:themeFill="text1" w:themeFillTint="3F"/>
+      </w:tcPr>
+    </w:tblStylePr>
+  </w:style>
+  <w:style w:type="table" w:styleId="LightList">
+    <w:name w:val="Light List"/>
+    <w:basedOn w:val="TableNormal"/>
+    <w:uiPriority w:val="61"/>
+    <w:rsid w:val="00A760F7"/>
+    <w:tblPr>
+      <w:tblStyleRowBandSize w:val="1"/>
+      <w:tblStyleColBandSize w:val="1"/>
+      <w:tblInd w:w="0" w:type="dxa"/>
+      <w:tblBorders>
+        <w:top w:val="single" w:sz="8" w:space="0" w:color="000000" w:themeColor="text1"/>
+        <w:left w:val="single" w:sz="8" w:space="0" w:color="000000" w:themeColor="text1"/>
+        <w:bottom w:val="single" w:sz="8" w:space="0" w:color="000000" w:themeColor="text1"/>
+        <w:right w:val="single" w:sz="8" w:space="0" w:color="000000" w:themeColor="text1"/>
+      </w:tblBorders>
+      <w:tblCellMar>
+        <w:top w:w="0" w:type="dxa"/>
+        <w:left w:w="108" w:type="dxa"/>
+        <w:bottom w:w="0" w:type="dxa"/>
+        <w:right w:w="108" w:type="dxa"/>
+      </w:tblCellMar>
+    </w:tblPr>
+    <w:tblStylePr w:type="firstRow">
+      <w:pPr>
+        <w:spacing w:before="0" w:after="0" w:line="240" w:lineRule="auto"/>
+      </w:pPr>
+      <w:rPr>
+        <w:b/>
+        <w:bCs/>
+        <w:color w:val="FFFFFF" w:themeColor="background1"/>
+      </w:rPr>
+      <w:tblPr/>
+      <w:tcPr>
+        <w:shd w:val="clear" w:color="auto" w:fill="000000" w:themeFill="text1"/>
+      </w:tcPr>
+    </w:tblStylePr>
+    <w:tblStylePr w:type="lastRow">
+      <w:pPr>
+        <w:spacing w:before="0" w:after="0" w:line="240" w:lineRule="auto"/>
+      </w:pPr>
+      <w:rPr>
+        <w:b/>
+        <w:bCs/>
+      </w:rPr>
+      <w:tblPr/>
+      <w:tcPr>
+        <w:tcBorders>
+          <w:top w:val="double" w:sz="6" w:space="0" w:color="000000" w:themeColor="text1"/>
+          <w:left w:val="single" w:sz="8" w:space="0" w:color="000000" w:themeColor="text1"/>
+          <w:bottom w:val="single" w:sz="8" w:space="0" w:color="000000" w:themeColor="text1"/>
+          <w:right w:val="single" w:sz="8" w:space="0" w:color="000000" w:themeColor="text1"/>
+        </w:tcBorders>
+      </w:tcPr>
+    </w:tblStylePr>
+    <w:tblStylePr w:type="firstCol">
+      <w:rPr>
+        <w:b/>
+        <w:bCs/>
+      </w:rPr>
+    </w:tblStylePr>
+    <w:tblStylePr w:type="lastCol">
+      <w:rPr>
+        <w:b/>
+        <w:bCs/>
+      </w:rPr>
+    </w:tblStylePr>
+    <w:tblStylePr w:type="band1Vert">
+      <w:tblPr/>
+      <w:tcPr>
+        <w:tcBorders>
+          <w:top w:val="single" w:sz="8" w:space="0" w:color="000000" w:themeColor="text1"/>
+          <w:left w:val="single" w:sz="8" w:space="0" w:color="000000" w:themeColor="text1"/>
+          <w:bottom w:val="single" w:sz="8" w:space="0" w:color="000000" w:themeColor="text1"/>
+          <w:right w:val="single" w:sz="8" w:space="0" w:color="000000" w:themeColor="text1"/>
+        </w:tcBorders>
+      </w:tcPr>
+    </w:tblStylePr>
+    <w:tblStylePr w:type="band1Horz">
+      <w:tblPr/>
+      <w:tcPr>
+        <w:tcBorders>
+          <w:top w:val="single" w:sz="8" w:space="0" w:color="000000" w:themeColor="text1"/>
+          <w:left w:val="single" w:sz="8" w:space="0" w:color="000000" w:themeColor="text1"/>
+          <w:bottom w:val="single" w:sz="8" w:space="0" w:color="000000" w:themeColor="text1"/>
+          <w:right w:val="single" w:sz="8" w:space="0" w:color="000000" w:themeColor="text1"/>
+        </w:tcBorders>
+      </w:tcPr>
+    </w:tblStylePr>
+  </w:style>
+  <w:style w:type="table" w:styleId="MediumShading2">
+    <w:name w:val="Medium Shading 2"/>
+    <w:basedOn w:val="TableNormal"/>
+    <w:uiPriority w:val="64"/>
+    <w:rsid w:val="00A760F7"/>
+    <w:tblPr>
+      <w:tblStyleRowBandSize w:val="1"/>
+      <w:tblStyleColBandSize w:val="1"/>
+      <w:tblInd w:w="0" w:type="dxa"/>
+      <w:tblBorders>
+        <w:top w:val="single" w:sz="18" w:space="0" w:color="auto"/>
+        <w:bottom w:val="single" w:sz="18" w:space="0" w:color="auto"/>
+      </w:tblBorders>
+      <w:tblCellMar>
+        <w:top w:w="0" w:type="dxa"/>
+        <w:left w:w="108" w:type="dxa"/>
+        <w:bottom w:w="0" w:type="dxa"/>
+        <w:right w:w="108" w:type="dxa"/>
+      </w:tblCellMar>
+    </w:tblPr>
+    <w:tblStylePr w:type="firstRow">
+      <w:pPr>
+        <w:spacing w:before="0" w:after="0" w:line="240" w:lineRule="auto"/>
+      </w:pPr>
+      <w:rPr>
+        <w:b/>
+        <w:bCs/>
+        <w:color w:val="FFFFFF" w:themeColor="background1"/>
+      </w:rPr>
+      <w:tblPr/>
+      <w:tcPr>
+        <w:tcBorders>
+          <w:top w:val="single" w:sz="18" w:space="0" w:color="auto"/>
+          <w:left w:val="nil"/>
+          <w:bottom w:val="single" w:sz="18" w:space="0" w:color="auto"/>
+          <w:right w:val="nil"/>
+          <w:insideH w:val="nil"/>
+          <w:insideV w:val="nil"/>
+        </w:tcBorders>
+        <w:shd w:val="clear" w:color="auto" w:fill="000000" w:themeFill="text1"/>
+      </w:tcPr>
+    </w:tblStylePr>
+    <w:tblStylePr w:type="lastRow">
+      <w:pPr>
+        <w:spacing w:before="0" w:after="0" w:line="240" w:lineRule="auto"/>
+      </w:pPr>
+      <w:rPr>
+        <w:color w:val="auto"/>
+      </w:rPr>
+      <w:tblPr/>
+      <w:tcPr>
+        <w:tcBorders>
+          <w:top w:val="double" w:sz="6" w:space="0" w:color="auto"/>
+          <w:left w:val="nil"/>
+          <w:bottom w:val="single" w:sz="18" w:space="0" w:color="auto"/>
+          <w:right w:val="nil"/>
+          <w:insideH w:val="nil"/>
+          <w:insideV w:val="nil"/>
+        </w:tcBorders>
+        <w:shd w:val="clear" w:color="auto" w:fill="FFFFFF" w:themeFill="background1"/>
+      </w:tcPr>
+    </w:tblStylePr>
+    <w:tblStylePr w:type="firstCol">
+      <w:rPr>
+        <w:b/>
+        <w:bCs/>
+        <w:color w:val="FFFFFF" w:themeColor="background1"/>
+      </w:rPr>
+      <w:tblPr/>
+      <w:tcPr>
+        <w:tcBorders>
+          <w:top w:val="nil"/>
+          <w:left w:val="nil"/>
+          <w:bottom w:val="single" w:sz="18" w:space="0" w:color="auto"/>
+          <w:right w:val="nil"/>
+          <w:insideH w:val="nil"/>
+          <w:insideV w:val="nil"/>
+        </w:tcBorders>
+        <w:shd w:val="clear" w:color="auto" w:fill="000000" w:themeFill="text1"/>
+      </w:tcPr>
+    </w:tblStylePr>
+    <w:tblStylePr w:type="lastCol">
+      <w:rPr>
+        <w:b/>
+        <w:bCs/>
+        <w:color w:val="FFFFFF" w:themeColor="background1"/>
+      </w:rPr>
+      <w:tblPr/>
+      <w:tcPr>
+        <w:tcBorders>
+          <w:left w:val="nil"/>
+          <w:right w:val="nil"/>
+          <w:insideH w:val="nil"/>
+          <w:insideV w:val="nil"/>
+        </w:tcBorders>
+        <w:shd w:val="clear" w:color="auto" w:fill="000000" w:themeFill="text1"/>
+      </w:tcPr>
+    </w:tblStylePr>
+    <w:tblStylePr w:type="band1Vert">
+      <w:tblPr/>
+      <w:tcPr>
+        <w:tcBorders>
+          <w:left w:val="nil"/>
+          <w:right w:val="nil"/>
+          <w:insideH w:val="nil"/>
+          <w:insideV w:val="nil"/>
+        </w:tcBorders>
+        <w:shd w:val="clear" w:color="auto" w:fill="D8D8D8" w:themeFill="background1" w:themeFillShade="D8"/>
+      </w:tcPr>
+    </w:tblStylePr>
+    <w:tblStylePr w:type="band1Horz">
+      <w:tblPr/>
+      <w:tcPr>
+        <w:shd w:val="clear" w:color="auto" w:fill="D8D8D8" w:themeFill="background1" w:themeFillShade="D8"/>
+      </w:tcPr>
+    </w:tblStylePr>
+    <w:tblStylePr w:type="neCell">
+      <w:tblPr/>
+      <w:tcPr>
+        <w:tcBorders>
+          <w:top w:val="single" w:sz="18" w:space="0" w:color="auto"/>
+          <w:left w:val="nil"/>
+          <w:bottom w:val="single" w:sz="18" w:space="0" w:color="auto"/>
+          <w:right w:val="nil"/>
+          <w:insideH w:val="nil"/>
+          <w:insideV w:val="nil"/>
+        </w:tcBorders>
+      </w:tcPr>
+    </w:tblStylePr>
+    <w:tblStylePr w:type="nwCell">
+      <w:rPr>
+        <w:color w:val="FFFFFF" w:themeColor="background1"/>
+      </w:rPr>
+      <w:tblPr/>
+      <w:tcPr>
+        <w:tcBorders>
+          <w:top w:val="single" w:sz="18" w:space="0" w:color="auto"/>
+          <w:left w:val="nil"/>
+          <w:bottom w:val="single" w:sz="18" w:space="0" w:color="auto"/>
+          <w:right w:val="nil"/>
+          <w:insideH w:val="nil"/>
+          <w:insideV w:val="nil"/>
+        </w:tcBorders>
+      </w:tcPr>
+    </w:tblStylePr>
+  </w:style>
+  <w:style w:type="table" w:styleId="MediumList2">
+    <w:name w:val="Medium List 2"/>
+    <w:basedOn w:val="TableNormal"/>
+    <w:uiPriority w:val="66"/>
+    <w:rsid w:val="00A760F7"/>
+    <w:rPr>
+      <w:rFonts w:asciiTheme="majorHAnsi" w:eastAsiaTheme="majorEastAsia" w:hAnsiTheme="majorHAnsi" w:cstheme="majorBidi"/>
+      <w:color w:val="000000" w:themeColor="text1"/>
+    </w:rPr>
+    <w:tblPr>
+      <w:tblStyleRowBandSize w:val="1"/>
+      <w:tblStyleColBandSize w:val="1"/>
+      <w:tblInd w:w="0" w:type="dxa"/>
+      <w:tblBorders>
+        <w:top w:val="single" w:sz="8" w:space="0" w:color="000000" w:themeColor="text1"/>
+        <w:left w:val="single" w:sz="8" w:space="0" w:color="000000" w:themeColor="text1"/>
+        <w:bottom w:val="single" w:sz="8" w:space="0" w:color="000000" w:themeColor="text1"/>
+        <w:right w:val="single" w:sz="8" w:space="0" w:color="000000" w:themeColor="text1"/>
+      </w:tblBorders>
+      <w:tblCellMar>
+        <w:top w:w="0" w:type="dxa"/>
+        <w:left w:w="108" w:type="dxa"/>
+        <w:bottom w:w="0" w:type="dxa"/>
+        <w:right w:w="108" w:type="dxa"/>
+      </w:tblCellMar>
+    </w:tblPr>
+    <w:tblStylePr w:type="firstRow">
+      <w:rPr>
+        <w:sz w:val="24"/>
+        <w:szCs w:val="24"/>
+      </w:rPr>
+      <w:tblPr/>
+      <w:tcPr>
+        <w:tcBorders>
+          <w:top w:val="nil"/>
+          <w:left w:val="nil"/>
+          <w:bottom w:val="single" w:sz="24" w:space="0" w:color="000000" w:themeColor="text1"/>
+          <w:right w:val="nil"/>
+          <w:insideH w:val="nil"/>
+          <w:insideV w:val="nil"/>
+        </w:tcBorders>
+        <w:shd w:val="clear" w:color="auto" w:fill="FFFFFF" w:themeFill="background1"/>
+      </w:tcPr>
+    </w:tblStylePr>
+    <w:tblStylePr w:type="lastRow">
+      <w:tblPr/>
+      <w:tcPr>
+        <w:tcBorders>
+          <w:top w:val="single" w:sz="8" w:space="0" w:color="000000" w:themeColor="text1"/>
+          <w:left w:val="nil"/>
+          <w:bottom w:val="nil"/>
+          <w:right w:val="nil"/>
+          <w:insideH w:val="nil"/>
+          <w:insideV w:val="nil"/>
+        </w:tcBorders>
+        <w:shd w:val="clear" w:color="auto" w:fill="FFFFFF" w:themeFill="background1"/>
+      </w:tcPr>
+    </w:tblStylePr>
+    <w:tblStylePr w:type="firstCol">
+      <w:tblPr/>
+      <w:tcPr>
+        <w:tcBorders>
+          <w:top w:val="nil"/>
+          <w:left w:val="nil"/>
+          <w:bottom w:val="nil"/>
+          <w:right w:val="single" w:sz="8" w:space="0" w:color="000000" w:themeColor="text1"/>
+          <w:insideH w:val="nil"/>
+          <w:insideV w:val="nil"/>
+        </w:tcBorders>
+        <w:shd w:val="clear" w:color="auto" w:fill="FFFFFF" w:themeFill="background1"/>
+      </w:tcPr>
+    </w:tblStylePr>
+    <w:tblStylePr w:type="lastCol">
+      <w:tblPr/>
+      <w:tcPr>
+        <w:tcBorders>
+          <w:top w:val="nil"/>
+          <w:left w:val="single" w:sz="8" w:space="0" w:color="000000" w:themeColor="text1"/>
+          <w:bottom w:val="nil"/>
+          <w:right w:val="nil"/>
+          <w:insideH w:val="nil"/>
+          <w:insideV w:val="nil"/>
+        </w:tcBorders>
+        <w:shd w:val="clear" w:color="auto" w:fill="FFFFFF" w:themeFill="background1"/>
+      </w:tcPr>
+    </w:tblStylePr>
+    <w:tblStylePr w:type="band1Vert">
+      <w:tblPr/>
+      <w:tcPr>
+        <w:tcBorders>
+          <w:left w:val="nil"/>
+          <w:right w:val="nil"/>
+          <w:insideH w:val="nil"/>
+          <w:insideV w:val="nil"/>
+        </w:tcBorders>
+        <w:shd w:val="clear" w:color="auto" w:fill="C0C0C0" w:themeFill="text1" w:themeFillTint="3F"/>
+      </w:tcPr>
+    </w:tblStylePr>
+    <w:tblStylePr w:type="band1Horz">
+      <w:tblPr/>
+      <w:tcPr>
+        <w:tcBorders>
+          <w:top w:val="nil"/>
+          <w:bottom w:val="nil"/>
+          <w:insideH w:val="nil"/>
+          <w:insideV w:val="nil"/>
+        </w:tcBorders>
+        <w:shd w:val="clear" w:color="auto" w:fill="C0C0C0" w:themeFill="text1" w:themeFillTint="3F"/>
+      </w:tcPr>
+    </w:tblStylePr>
+    <w:tblStylePr w:type="nwCell">
+      <w:tblPr/>
+      <w:tcPr>
+        <w:shd w:val="clear" w:color="auto" w:fill="FFFFFF" w:themeFill="background1"/>
+      </w:tcPr>
+    </w:tblStylePr>
+    <w:tblStylePr w:type="swCell">
+      <w:tblPr/>
+      <w:tcPr>
+        <w:tcBorders>
+          <w:top w:val="nil"/>
+        </w:tcBorders>
+      </w:tcPr>
+    </w:tblStylePr>
+  </w:style>
 </w:styles>
 </file>
 
@@ -3002,6 +4711,466 @@
       <w:szCs w:val="18"/>
       <w:lang w:val="en-GB"/>
     </w:rPr>
+  </w:style>
+  <w:style w:type="table" w:styleId="LightShading">
+    <w:name w:val="Light Shading"/>
+    <w:basedOn w:val="TableNormal"/>
+    <w:uiPriority w:val="60"/>
+    <w:rsid w:val="00A760F7"/>
+    <w:rPr>
+      <w:color w:val="000000" w:themeColor="text1" w:themeShade="BF"/>
+    </w:rPr>
+    <w:tblPr>
+      <w:tblStyleRowBandSize w:val="1"/>
+      <w:tblStyleColBandSize w:val="1"/>
+      <w:tblInd w:w="0" w:type="dxa"/>
+      <w:tblBorders>
+        <w:top w:val="single" w:sz="8" w:space="0" w:color="000000" w:themeColor="text1"/>
+        <w:bottom w:val="single" w:sz="8" w:space="0" w:color="000000" w:themeColor="text1"/>
+      </w:tblBorders>
+      <w:tblCellMar>
+        <w:top w:w="0" w:type="dxa"/>
+        <w:left w:w="108" w:type="dxa"/>
+        <w:bottom w:w="0" w:type="dxa"/>
+        <w:right w:w="108" w:type="dxa"/>
+      </w:tblCellMar>
+    </w:tblPr>
+    <w:tblStylePr w:type="firstRow">
+      <w:pPr>
+        <w:spacing w:before="0" w:after="0" w:line="240" w:lineRule="auto"/>
+      </w:pPr>
+      <w:rPr>
+        <w:b/>
+        <w:bCs/>
+      </w:rPr>
+      <w:tblPr/>
+      <w:tcPr>
+        <w:tcBorders>
+          <w:top w:val="single" w:sz="8" w:space="0" w:color="000000" w:themeColor="text1"/>
+          <w:left w:val="nil"/>
+          <w:bottom w:val="single" w:sz="8" w:space="0" w:color="000000" w:themeColor="text1"/>
+          <w:right w:val="nil"/>
+          <w:insideH w:val="nil"/>
+          <w:insideV w:val="nil"/>
+        </w:tcBorders>
+      </w:tcPr>
+    </w:tblStylePr>
+    <w:tblStylePr w:type="lastRow">
+      <w:pPr>
+        <w:spacing w:before="0" w:after="0" w:line="240" w:lineRule="auto"/>
+      </w:pPr>
+      <w:rPr>
+        <w:b/>
+        <w:bCs/>
+      </w:rPr>
+      <w:tblPr/>
+      <w:tcPr>
+        <w:tcBorders>
+          <w:top w:val="single" w:sz="8" w:space="0" w:color="000000" w:themeColor="text1"/>
+          <w:left w:val="nil"/>
+          <w:bottom w:val="single" w:sz="8" w:space="0" w:color="000000" w:themeColor="text1"/>
+          <w:right w:val="nil"/>
+          <w:insideH w:val="nil"/>
+          <w:insideV w:val="nil"/>
+        </w:tcBorders>
+      </w:tcPr>
+    </w:tblStylePr>
+    <w:tblStylePr w:type="firstCol">
+      <w:rPr>
+        <w:b/>
+        <w:bCs/>
+      </w:rPr>
+    </w:tblStylePr>
+    <w:tblStylePr w:type="lastCol">
+      <w:rPr>
+        <w:b/>
+        <w:bCs/>
+      </w:rPr>
+    </w:tblStylePr>
+    <w:tblStylePr w:type="band1Vert">
+      <w:tblPr/>
+      <w:tcPr>
+        <w:tcBorders>
+          <w:left w:val="nil"/>
+          <w:right w:val="nil"/>
+          <w:insideH w:val="nil"/>
+          <w:insideV w:val="nil"/>
+        </w:tcBorders>
+        <w:shd w:val="clear" w:color="auto" w:fill="C0C0C0" w:themeFill="text1" w:themeFillTint="3F"/>
+      </w:tcPr>
+    </w:tblStylePr>
+    <w:tblStylePr w:type="band1Horz">
+      <w:tblPr/>
+      <w:tcPr>
+        <w:tcBorders>
+          <w:left w:val="nil"/>
+          <w:right w:val="nil"/>
+          <w:insideH w:val="nil"/>
+          <w:insideV w:val="nil"/>
+        </w:tcBorders>
+        <w:shd w:val="clear" w:color="auto" w:fill="C0C0C0" w:themeFill="text1" w:themeFillTint="3F"/>
+      </w:tcPr>
+    </w:tblStylePr>
+  </w:style>
+  <w:style w:type="table" w:styleId="LightList">
+    <w:name w:val="Light List"/>
+    <w:basedOn w:val="TableNormal"/>
+    <w:uiPriority w:val="61"/>
+    <w:rsid w:val="00A760F7"/>
+    <w:tblPr>
+      <w:tblStyleRowBandSize w:val="1"/>
+      <w:tblStyleColBandSize w:val="1"/>
+      <w:tblInd w:w="0" w:type="dxa"/>
+      <w:tblBorders>
+        <w:top w:val="single" w:sz="8" w:space="0" w:color="000000" w:themeColor="text1"/>
+        <w:left w:val="single" w:sz="8" w:space="0" w:color="000000" w:themeColor="text1"/>
+        <w:bottom w:val="single" w:sz="8" w:space="0" w:color="000000" w:themeColor="text1"/>
+        <w:right w:val="single" w:sz="8" w:space="0" w:color="000000" w:themeColor="text1"/>
+      </w:tblBorders>
+      <w:tblCellMar>
+        <w:top w:w="0" w:type="dxa"/>
+        <w:left w:w="108" w:type="dxa"/>
+        <w:bottom w:w="0" w:type="dxa"/>
+        <w:right w:w="108" w:type="dxa"/>
+      </w:tblCellMar>
+    </w:tblPr>
+    <w:tblStylePr w:type="firstRow">
+      <w:pPr>
+        <w:spacing w:before="0" w:after="0" w:line="240" w:lineRule="auto"/>
+      </w:pPr>
+      <w:rPr>
+        <w:b/>
+        <w:bCs/>
+        <w:color w:val="FFFFFF" w:themeColor="background1"/>
+      </w:rPr>
+      <w:tblPr/>
+      <w:tcPr>
+        <w:shd w:val="clear" w:color="auto" w:fill="000000" w:themeFill="text1"/>
+      </w:tcPr>
+    </w:tblStylePr>
+    <w:tblStylePr w:type="lastRow">
+      <w:pPr>
+        <w:spacing w:before="0" w:after="0" w:line="240" w:lineRule="auto"/>
+      </w:pPr>
+      <w:rPr>
+        <w:b/>
+        <w:bCs/>
+      </w:rPr>
+      <w:tblPr/>
+      <w:tcPr>
+        <w:tcBorders>
+          <w:top w:val="double" w:sz="6" w:space="0" w:color="000000" w:themeColor="text1"/>
+          <w:left w:val="single" w:sz="8" w:space="0" w:color="000000" w:themeColor="text1"/>
+          <w:bottom w:val="single" w:sz="8" w:space="0" w:color="000000" w:themeColor="text1"/>
+          <w:right w:val="single" w:sz="8" w:space="0" w:color="000000" w:themeColor="text1"/>
+        </w:tcBorders>
+      </w:tcPr>
+    </w:tblStylePr>
+    <w:tblStylePr w:type="firstCol">
+      <w:rPr>
+        <w:b/>
+        <w:bCs/>
+      </w:rPr>
+    </w:tblStylePr>
+    <w:tblStylePr w:type="lastCol">
+      <w:rPr>
+        <w:b/>
+        <w:bCs/>
+      </w:rPr>
+    </w:tblStylePr>
+    <w:tblStylePr w:type="band1Vert">
+      <w:tblPr/>
+      <w:tcPr>
+        <w:tcBorders>
+          <w:top w:val="single" w:sz="8" w:space="0" w:color="000000" w:themeColor="text1"/>
+          <w:left w:val="single" w:sz="8" w:space="0" w:color="000000" w:themeColor="text1"/>
+          <w:bottom w:val="single" w:sz="8" w:space="0" w:color="000000" w:themeColor="text1"/>
+          <w:right w:val="single" w:sz="8" w:space="0" w:color="000000" w:themeColor="text1"/>
+        </w:tcBorders>
+      </w:tcPr>
+    </w:tblStylePr>
+    <w:tblStylePr w:type="band1Horz">
+      <w:tblPr/>
+      <w:tcPr>
+        <w:tcBorders>
+          <w:top w:val="single" w:sz="8" w:space="0" w:color="000000" w:themeColor="text1"/>
+          <w:left w:val="single" w:sz="8" w:space="0" w:color="000000" w:themeColor="text1"/>
+          <w:bottom w:val="single" w:sz="8" w:space="0" w:color="000000" w:themeColor="text1"/>
+          <w:right w:val="single" w:sz="8" w:space="0" w:color="000000" w:themeColor="text1"/>
+        </w:tcBorders>
+      </w:tcPr>
+    </w:tblStylePr>
+  </w:style>
+  <w:style w:type="table" w:styleId="MediumShading2">
+    <w:name w:val="Medium Shading 2"/>
+    <w:basedOn w:val="TableNormal"/>
+    <w:uiPriority w:val="64"/>
+    <w:rsid w:val="00A760F7"/>
+    <w:tblPr>
+      <w:tblStyleRowBandSize w:val="1"/>
+      <w:tblStyleColBandSize w:val="1"/>
+      <w:tblInd w:w="0" w:type="dxa"/>
+      <w:tblBorders>
+        <w:top w:val="single" w:sz="18" w:space="0" w:color="auto"/>
+        <w:bottom w:val="single" w:sz="18" w:space="0" w:color="auto"/>
+      </w:tblBorders>
+      <w:tblCellMar>
+        <w:top w:w="0" w:type="dxa"/>
+        <w:left w:w="108" w:type="dxa"/>
+        <w:bottom w:w="0" w:type="dxa"/>
+        <w:right w:w="108" w:type="dxa"/>
+      </w:tblCellMar>
+    </w:tblPr>
+    <w:tblStylePr w:type="firstRow">
+      <w:pPr>
+        <w:spacing w:before="0" w:after="0" w:line="240" w:lineRule="auto"/>
+      </w:pPr>
+      <w:rPr>
+        <w:b/>
+        <w:bCs/>
+        <w:color w:val="FFFFFF" w:themeColor="background1"/>
+      </w:rPr>
+      <w:tblPr/>
+      <w:tcPr>
+        <w:tcBorders>
+          <w:top w:val="single" w:sz="18" w:space="0" w:color="auto"/>
+          <w:left w:val="nil"/>
+          <w:bottom w:val="single" w:sz="18" w:space="0" w:color="auto"/>
+          <w:right w:val="nil"/>
+          <w:insideH w:val="nil"/>
+          <w:insideV w:val="nil"/>
+        </w:tcBorders>
+        <w:shd w:val="clear" w:color="auto" w:fill="000000" w:themeFill="text1"/>
+      </w:tcPr>
+    </w:tblStylePr>
+    <w:tblStylePr w:type="lastRow">
+      <w:pPr>
+        <w:spacing w:before="0" w:after="0" w:line="240" w:lineRule="auto"/>
+      </w:pPr>
+      <w:rPr>
+        <w:color w:val="auto"/>
+      </w:rPr>
+      <w:tblPr/>
+      <w:tcPr>
+        <w:tcBorders>
+          <w:top w:val="double" w:sz="6" w:space="0" w:color="auto"/>
+          <w:left w:val="nil"/>
+          <w:bottom w:val="single" w:sz="18" w:space="0" w:color="auto"/>
+          <w:right w:val="nil"/>
+          <w:insideH w:val="nil"/>
+          <w:insideV w:val="nil"/>
+        </w:tcBorders>
+        <w:shd w:val="clear" w:color="auto" w:fill="FFFFFF" w:themeFill="background1"/>
+      </w:tcPr>
+    </w:tblStylePr>
+    <w:tblStylePr w:type="firstCol">
+      <w:rPr>
+        <w:b/>
+        <w:bCs/>
+        <w:color w:val="FFFFFF" w:themeColor="background1"/>
+      </w:rPr>
+      <w:tblPr/>
+      <w:tcPr>
+        <w:tcBorders>
+          <w:top w:val="nil"/>
+          <w:left w:val="nil"/>
+          <w:bottom w:val="single" w:sz="18" w:space="0" w:color="auto"/>
+          <w:right w:val="nil"/>
+          <w:insideH w:val="nil"/>
+          <w:insideV w:val="nil"/>
+        </w:tcBorders>
+        <w:shd w:val="clear" w:color="auto" w:fill="000000" w:themeFill="text1"/>
+      </w:tcPr>
+    </w:tblStylePr>
+    <w:tblStylePr w:type="lastCol">
+      <w:rPr>
+        <w:b/>
+        <w:bCs/>
+        <w:color w:val="FFFFFF" w:themeColor="background1"/>
+      </w:rPr>
+      <w:tblPr/>
+      <w:tcPr>
+        <w:tcBorders>
+          <w:left w:val="nil"/>
+          <w:right w:val="nil"/>
+          <w:insideH w:val="nil"/>
+          <w:insideV w:val="nil"/>
+        </w:tcBorders>
+        <w:shd w:val="clear" w:color="auto" w:fill="000000" w:themeFill="text1"/>
+      </w:tcPr>
+    </w:tblStylePr>
+    <w:tblStylePr w:type="band1Vert">
+      <w:tblPr/>
+      <w:tcPr>
+        <w:tcBorders>
+          <w:left w:val="nil"/>
+          <w:right w:val="nil"/>
+          <w:insideH w:val="nil"/>
+          <w:insideV w:val="nil"/>
+        </w:tcBorders>
+        <w:shd w:val="clear" w:color="auto" w:fill="D8D8D8" w:themeFill="background1" w:themeFillShade="D8"/>
+      </w:tcPr>
+    </w:tblStylePr>
+    <w:tblStylePr w:type="band1Horz">
+      <w:tblPr/>
+      <w:tcPr>
+        <w:shd w:val="clear" w:color="auto" w:fill="D8D8D8" w:themeFill="background1" w:themeFillShade="D8"/>
+      </w:tcPr>
+    </w:tblStylePr>
+    <w:tblStylePr w:type="neCell">
+      <w:tblPr/>
+      <w:tcPr>
+        <w:tcBorders>
+          <w:top w:val="single" w:sz="18" w:space="0" w:color="auto"/>
+          <w:left w:val="nil"/>
+          <w:bottom w:val="single" w:sz="18" w:space="0" w:color="auto"/>
+          <w:right w:val="nil"/>
+          <w:insideH w:val="nil"/>
+          <w:insideV w:val="nil"/>
+        </w:tcBorders>
+      </w:tcPr>
+    </w:tblStylePr>
+    <w:tblStylePr w:type="nwCell">
+      <w:rPr>
+        <w:color w:val="FFFFFF" w:themeColor="background1"/>
+      </w:rPr>
+      <w:tblPr/>
+      <w:tcPr>
+        <w:tcBorders>
+          <w:top w:val="single" w:sz="18" w:space="0" w:color="auto"/>
+          <w:left w:val="nil"/>
+          <w:bottom w:val="single" w:sz="18" w:space="0" w:color="auto"/>
+          <w:right w:val="nil"/>
+          <w:insideH w:val="nil"/>
+          <w:insideV w:val="nil"/>
+        </w:tcBorders>
+      </w:tcPr>
+    </w:tblStylePr>
+  </w:style>
+  <w:style w:type="table" w:styleId="MediumList2">
+    <w:name w:val="Medium List 2"/>
+    <w:basedOn w:val="TableNormal"/>
+    <w:uiPriority w:val="66"/>
+    <w:rsid w:val="00A760F7"/>
+    <w:rPr>
+      <w:rFonts w:asciiTheme="majorHAnsi" w:eastAsiaTheme="majorEastAsia" w:hAnsiTheme="majorHAnsi" w:cstheme="majorBidi"/>
+      <w:color w:val="000000" w:themeColor="text1"/>
+    </w:rPr>
+    <w:tblPr>
+      <w:tblStyleRowBandSize w:val="1"/>
+      <w:tblStyleColBandSize w:val="1"/>
+      <w:tblInd w:w="0" w:type="dxa"/>
+      <w:tblBorders>
+        <w:top w:val="single" w:sz="8" w:space="0" w:color="000000" w:themeColor="text1"/>
+        <w:left w:val="single" w:sz="8" w:space="0" w:color="000000" w:themeColor="text1"/>
+        <w:bottom w:val="single" w:sz="8" w:space="0" w:color="000000" w:themeColor="text1"/>
+        <w:right w:val="single" w:sz="8" w:space="0" w:color="000000" w:themeColor="text1"/>
+      </w:tblBorders>
+      <w:tblCellMar>
+        <w:top w:w="0" w:type="dxa"/>
+        <w:left w:w="108" w:type="dxa"/>
+        <w:bottom w:w="0" w:type="dxa"/>
+        <w:right w:w="108" w:type="dxa"/>
+      </w:tblCellMar>
+    </w:tblPr>
+    <w:tblStylePr w:type="firstRow">
+      <w:rPr>
+        <w:sz w:val="24"/>
+        <w:szCs w:val="24"/>
+      </w:rPr>
+      <w:tblPr/>
+      <w:tcPr>
+        <w:tcBorders>
+          <w:top w:val="nil"/>
+          <w:left w:val="nil"/>
+          <w:bottom w:val="single" w:sz="24" w:space="0" w:color="000000" w:themeColor="text1"/>
+          <w:right w:val="nil"/>
+          <w:insideH w:val="nil"/>
+          <w:insideV w:val="nil"/>
+        </w:tcBorders>
+        <w:shd w:val="clear" w:color="auto" w:fill="FFFFFF" w:themeFill="background1"/>
+      </w:tcPr>
+    </w:tblStylePr>
+    <w:tblStylePr w:type="lastRow">
+      <w:tblPr/>
+      <w:tcPr>
+        <w:tcBorders>
+          <w:top w:val="single" w:sz="8" w:space="0" w:color="000000" w:themeColor="text1"/>
+          <w:left w:val="nil"/>
+          <w:bottom w:val="nil"/>
+          <w:right w:val="nil"/>
+          <w:insideH w:val="nil"/>
+          <w:insideV w:val="nil"/>
+        </w:tcBorders>
+        <w:shd w:val="clear" w:color="auto" w:fill="FFFFFF" w:themeFill="background1"/>
+      </w:tcPr>
+    </w:tblStylePr>
+    <w:tblStylePr w:type="firstCol">
+      <w:tblPr/>
+      <w:tcPr>
+        <w:tcBorders>
+          <w:top w:val="nil"/>
+          <w:left w:val="nil"/>
+          <w:bottom w:val="nil"/>
+          <w:right w:val="single" w:sz="8" w:space="0" w:color="000000" w:themeColor="text1"/>
+          <w:insideH w:val="nil"/>
+          <w:insideV w:val="nil"/>
+        </w:tcBorders>
+        <w:shd w:val="clear" w:color="auto" w:fill="FFFFFF" w:themeFill="background1"/>
+      </w:tcPr>
+    </w:tblStylePr>
+    <w:tblStylePr w:type="lastCol">
+      <w:tblPr/>
+      <w:tcPr>
+        <w:tcBorders>
+          <w:top w:val="nil"/>
+          <w:left w:val="single" w:sz="8" w:space="0" w:color="000000" w:themeColor="text1"/>
+          <w:bottom w:val="nil"/>
+          <w:right w:val="nil"/>
+          <w:insideH w:val="nil"/>
+          <w:insideV w:val="nil"/>
+        </w:tcBorders>
+        <w:shd w:val="clear" w:color="auto" w:fill="FFFFFF" w:themeFill="background1"/>
+      </w:tcPr>
+    </w:tblStylePr>
+    <w:tblStylePr w:type="band1Vert">
+      <w:tblPr/>
+      <w:tcPr>
+        <w:tcBorders>
+          <w:left w:val="nil"/>
+          <w:right w:val="nil"/>
+          <w:insideH w:val="nil"/>
+          <w:insideV w:val="nil"/>
+        </w:tcBorders>
+        <w:shd w:val="clear" w:color="auto" w:fill="C0C0C0" w:themeFill="text1" w:themeFillTint="3F"/>
+      </w:tcPr>
+    </w:tblStylePr>
+    <w:tblStylePr w:type="band1Horz">
+      <w:tblPr/>
+      <w:tcPr>
+        <w:tcBorders>
+          <w:top w:val="nil"/>
+          <w:bottom w:val="nil"/>
+          <w:insideH w:val="nil"/>
+          <w:insideV w:val="nil"/>
+        </w:tcBorders>
+        <w:shd w:val="clear" w:color="auto" w:fill="C0C0C0" w:themeFill="text1" w:themeFillTint="3F"/>
+      </w:tcPr>
+    </w:tblStylePr>
+    <w:tblStylePr w:type="nwCell">
+      <w:tblPr/>
+      <w:tcPr>
+        <w:shd w:val="clear" w:color="auto" w:fill="FFFFFF" w:themeFill="background1"/>
+      </w:tcPr>
+    </w:tblStylePr>
+    <w:tblStylePr w:type="swCell">
+      <w:tblPr/>
+      <w:tcPr>
+        <w:tcBorders>
+          <w:top w:val="nil"/>
+        </w:tcBorders>
+      </w:tcPr>
+    </w:tblStylePr>
   </w:style>
 </w:styles>
 </file>

</xml_diff>